<commit_message>
finalisation du document pour la v0.2
</commit_message>
<xml_diff>
--- a/Document_de_conception.docx
+++ b/Document_de_conception.docx
@@ -10,6 +10,7 @@
           <w:docPartUnique/>
         </w:docPartObj>
       </w:sdtPr>
+      <w:sdtEndPr/>
       <w:sdtContent>
         <w:p>
           <w:r>
@@ -19,7 +20,7 @@
             <mc:AlternateContent>
               <mc:Choice Requires="wps">
                 <w:drawing>
-                  <wp:anchor distT="0" distB="0" distL="114300" distR="114300" simplePos="0" relativeHeight="251659264" behindDoc="0" locked="0" layoutInCell="1" allowOverlap="1" wp14:anchorId="40E1BB83" wp14:editId="2EE37525">
+                  <wp:anchor distT="0" distB="0" distL="114300" distR="114300" simplePos="0" relativeHeight="251659264" behindDoc="0" locked="0" layoutInCell="1" allowOverlap="1" wp14:anchorId="40E1BB83" wp14:editId="27CC119A">
                     <wp:simplePos x="0" y="0"/>
                     <wp:positionH relativeFrom="page">
                       <wp:align>center</wp:align>
@@ -28,7 +29,7 @@
                       <wp:align>center</wp:align>
                     </wp:positionV>
                     <wp:extent cx="1712890" cy="3840480"/>
-                    <wp:effectExtent l="0" t="0" r="1270" b="0"/>
+                    <wp:effectExtent l="0" t="0" r="0" b="2540"/>
                     <wp:wrapNone/>
                     <wp:docPr id="138" name="Zone de texte 138"/>
                     <wp:cNvGraphicFramePr/>
@@ -73,7 +74,7 @@
                                   <w:tblW w:w="5000" w:type="pct"/>
                                   <w:jc w:val="center"/>
                                   <w:tblBorders>
-                                    <w:insideV w:val="single" w:sz="12" w:space="0" w:color="ED7D31" w:themeColor="accent2"/>
+                                    <w:insideV w:val="single" w:sz="12" w:space="0" w:color="8AB833" w:themeColor="accent2"/>
                                   </w:tblBorders>
                                   <w:tblCellMar>
                                     <w:top w:w="1296" w:type="dxa"/>
@@ -84,7 +85,7 @@
                                   <w:tblLook w:val="04A0" w:firstRow="1" w:lastRow="0" w:firstColumn="1" w:lastColumn="0" w:noHBand="0" w:noVBand="1"/>
                                 </w:tblPr>
                                 <w:tblGrid>
-                                  <w:gridCol w:w="5550"/>
+                                  <w:gridCol w:w="4627"/>
                                   <w:gridCol w:w="2131"/>
                                 </w:tblGrid>
                                 <w:tr>
@@ -100,52 +101,6 @@
                                       <w:pPr>
                                         <w:jc w:val="right"/>
                                       </w:pPr>
-                                      <w:r>
-                                        <w:rPr>
-                                          <w:noProof/>
-                                        </w:rPr>
-                                        <w:drawing>
-                                          <wp:inline distT="0" distB="0" distL="0" distR="0" wp14:anchorId="01A33D30" wp14:editId="6E6F0AEA">
-                                            <wp:extent cx="3065006" cy="3831336"/>
-                                            <wp:effectExtent l="0" t="0" r="2540" b="0"/>
-                                            <wp:docPr id="139" name="Image 139" descr="Image illustrant une route sinueuse et des arbres" title="Route"/>
-                                            <wp:cNvGraphicFramePr>
-                                              <a:graphicFrameLocks xmlns:a="http://schemas.openxmlformats.org/drawingml/2006/main" noChangeAspect="1"/>
-                                            </wp:cNvGraphicFramePr>
-                                            <a:graphic xmlns:a="http://schemas.openxmlformats.org/drawingml/2006/main">
-                                              <a:graphicData uri="http://schemas.openxmlformats.org/drawingml/2006/picture">
-                                                <pic:pic xmlns:pic="http://schemas.openxmlformats.org/drawingml/2006/picture">
-                                                  <pic:nvPicPr>
-                                                    <pic:cNvPr id="2" name="tree crop.jpg"/>
-                                                    <pic:cNvPicPr/>
-                                                  </pic:nvPicPr>
-                                                  <pic:blipFill>
-                                                    <a:blip r:embed="rId5" cstate="print">
-                                                      <a:extLst>
-                                                        <a:ext uri="{28A0092B-C50C-407E-A947-70E740481C1C}">
-                                                          <a14:useLocalDpi xmlns:a14="http://schemas.microsoft.com/office/drawing/2010/main" val="0"/>
-                                                        </a:ext>
-                                                      </a:extLst>
-                                                    </a:blip>
-                                                    <a:stretch>
-                                                      <a:fillRect/>
-                                                    </a:stretch>
-                                                  </pic:blipFill>
-                                                  <pic:spPr>
-                                                    <a:xfrm>
-                                                      <a:off x="0" y="0"/>
-                                                      <a:ext cx="3065006" cy="3831336"/>
-                                                    </a:xfrm>
-                                                    <a:prstGeom prst="rect">
-                                                      <a:avLst/>
-                                                    </a:prstGeom>
-                                                  </pic:spPr>
-                                                </pic:pic>
-                                              </a:graphicData>
-                                            </a:graphic>
-                                          </wp:inline>
-                                        </w:drawing>
-                                      </w:r>
                                     </w:p>
                                     <w:sdt>
                                       <w:sdtPr>
@@ -161,6 +116,7 @@
                                         <w:dataBinding w:prefixMappings="xmlns:ns0='http://purl.org/dc/elements/1.1/' xmlns:ns1='http://schemas.openxmlformats.org/package/2006/metadata/core-properties' " w:xpath="/ns1:coreProperties[1]/ns0:title[1]" w:storeItemID="{6C3C8BC8-F283-45AE-878A-BAB7291924A1}"/>
                                         <w:text/>
                                       </w:sdtPr>
+                                      <w:sdtEndPr/>
                                       <w:sdtContent>
                                         <w:p>
                                           <w:pPr>
@@ -200,6 +156,7 @@
                                         <w:dataBinding w:prefixMappings="xmlns:ns0='http://purl.org/dc/elements/1.1/' xmlns:ns1='http://schemas.openxmlformats.org/package/2006/metadata/core-properties' " w:xpath="/ns1:coreProperties[1]/ns0:subject[1]" w:storeItemID="{6C3C8BC8-F283-45AE-878A-BAB7291924A1}"/>
                                         <w:text/>
                                       </w:sdtPr>
+                                      <w:sdtEndPr/>
                                       <w:sdtContent>
                                         <w:p>
                                           <w:pPr>
@@ -242,7 +199,7 @@
                                         <w:pStyle w:val="Sansinterligne"/>
                                         <w:rPr>
                                           <w:caps/>
-                                          <w:color w:val="ED7D31" w:themeColor="accent2"/>
+                                          <w:color w:val="066684" w:themeColor="accent6" w:themeShade="BF"/>
                                           <w:sz w:val="26"/>
                                           <w:szCs w:val="26"/>
                                         </w:rPr>
@@ -250,7 +207,7 @@
                                       <w:r>
                                         <w:rPr>
                                           <w:caps/>
-                                          <w:color w:val="ED7D31" w:themeColor="accent2"/>
+                                          <w:color w:val="066684" w:themeColor="accent6" w:themeShade="BF"/>
                                           <w:sz w:val="26"/>
                                           <w:szCs w:val="26"/>
                                         </w:rPr>
@@ -260,7 +217,7 @@
                                     <w:sdt>
                                       <w:sdtPr>
                                         <w:rPr>
-                                          <w:color w:val="000000" w:themeColor="text1"/>
+                                          <w:color w:val="066684" w:themeColor="accent6" w:themeShade="BF"/>
                                         </w:rPr>
                                         <w:alias w:val="Résumé"/>
                                         <w:tag w:val=""/>
@@ -269,17 +226,22 @@
                                         <w:dataBinding w:prefixMappings="xmlns:ns0='http://schemas.microsoft.com/office/2006/coverPageProps' " w:xpath="/ns0:CoverPageProperties[1]/ns0:Abstract[1]" w:storeItemID="{55AF091B-3C7A-41E3-B477-F2FDAA23CFDA}"/>
                                         <w:text/>
                                       </w:sdtPr>
+                                      <w:sdtEndPr>
+                                        <w:rPr>
+                                          <w:color w:val="066684" w:themeColor="accent6" w:themeShade="BF"/>
+                                        </w:rPr>
+                                      </w:sdtEndPr>
                                       <w:sdtContent>
                                         <w:p>
                                           <w:pPr>
                                             <w:rPr>
-                                              <w:color w:val="000000" w:themeColor="text1"/>
+                                              <w:color w:val="066684" w:themeColor="accent6" w:themeShade="BF"/>
                                               <w:lang w:val="fr-FR"/>
                                             </w:rPr>
                                           </w:pPr>
                                           <w:r>
                                             <w:rPr>
-                                              <w:color w:val="000000" w:themeColor="text1"/>
+                                              <w:color w:val="066684" w:themeColor="accent6" w:themeShade="BF"/>
                                               <w:lang w:val="fr-FR"/>
                                             </w:rPr>
                                             <w:t xml:space="preserve">     </w:t>
@@ -290,7 +252,7 @@
                                     <w:sdt>
                                       <w:sdtPr>
                                         <w:rPr>
-                                          <w:color w:val="ED7D31" w:themeColor="accent2"/>
+                                          <w:color w:val="066684" w:themeColor="accent6" w:themeShade="BF"/>
                                           <w:sz w:val="26"/>
                                           <w:szCs w:val="26"/>
                                         </w:rPr>
@@ -300,19 +262,24 @@
                                         <w:dataBinding w:prefixMappings="xmlns:ns0='http://purl.org/dc/elements/1.1/' xmlns:ns1='http://schemas.openxmlformats.org/package/2006/metadata/core-properties' " w:xpath="/ns1:coreProperties[1]/ns0:creator[1]" w:storeItemID="{6C3C8BC8-F283-45AE-878A-BAB7291924A1}"/>
                                         <w:text/>
                                       </w:sdtPr>
+                                      <w:sdtEndPr>
+                                        <w:rPr>
+                                          <w:color w:val="066684" w:themeColor="accent6" w:themeShade="BF"/>
+                                        </w:rPr>
+                                      </w:sdtEndPr>
                                       <w:sdtContent>
                                         <w:p>
                                           <w:pPr>
                                             <w:pStyle w:val="Sansinterligne"/>
                                             <w:rPr>
-                                              <w:color w:val="ED7D31" w:themeColor="accent2"/>
+                                              <w:color w:val="066684" w:themeColor="accent6" w:themeShade="BF"/>
                                               <w:sz w:val="26"/>
                                               <w:szCs w:val="26"/>
                                             </w:rPr>
                                           </w:pPr>
                                           <w:r>
                                             <w:rPr>
-                                              <w:color w:val="ED7D31" w:themeColor="accent2"/>
+                                              <w:color w:val="066684" w:themeColor="accent6" w:themeShade="BF"/>
                                               <w:sz w:val="26"/>
                                               <w:szCs w:val="26"/>
                                             </w:rPr>
@@ -321,7 +288,7 @@
                                           <w:proofErr w:type="spellStart"/>
                                           <w:r>
                                             <w:rPr>
-                                              <w:color w:val="ED7D31" w:themeColor="accent2"/>
+                                              <w:color w:val="066684" w:themeColor="accent6" w:themeShade="BF"/>
                                               <w:sz w:val="26"/>
                                               <w:szCs w:val="26"/>
                                             </w:rPr>
@@ -335,12 +302,12 @@
                                       <w:pPr>
                                         <w:pStyle w:val="Sansinterligne"/>
                                         <w:rPr>
-                                          <w:color w:val="44546A" w:themeColor="text2"/>
+                                          <w:color w:val="455F51" w:themeColor="text2"/>
                                         </w:rPr>
                                       </w:pPr>
                                       <w:r>
                                         <w:rPr>
-                                          <w:color w:val="44546A" w:themeColor="text2"/>
+                                          <w:color w:val="455F51" w:themeColor="text2"/>
                                         </w:rPr>
                                         <w:t>BAKIR Hamza</w:t>
                                       </w:r>
@@ -349,12 +316,12 @@
                                       <w:pPr>
                                         <w:pStyle w:val="Sansinterligne"/>
                                         <w:rPr>
-                                          <w:color w:val="44546A" w:themeColor="text2"/>
+                                          <w:color w:val="455F51" w:themeColor="text2"/>
                                         </w:rPr>
                                       </w:pPr>
                                       <w:r>
                                         <w:rPr>
-                                          <w:color w:val="44546A" w:themeColor="text2"/>
+                                          <w:color w:val="455F51" w:themeColor="text2"/>
                                         </w:rPr>
                                         <w:t>DENIAUX Simon</w:t>
                                       </w:r>
@@ -363,12 +330,12 @@
                                       <w:pPr>
                                         <w:pStyle w:val="Sansinterligne"/>
                                         <w:rPr>
-                                          <w:color w:val="44546A" w:themeColor="text2"/>
+                                          <w:color w:val="455F51" w:themeColor="text2"/>
                                         </w:rPr>
                                       </w:pPr>
                                       <w:r>
                                         <w:rPr>
-                                          <w:color w:val="44546A" w:themeColor="text2"/>
+                                          <w:color w:val="455F51" w:themeColor="text2"/>
                                         </w:rPr>
                                         <w:t>MAHE Lucas</w:t>
                                       </w:r>
@@ -377,12 +344,12 @@
                                       <w:pPr>
                                         <w:pStyle w:val="Sansinterligne"/>
                                         <w:rPr>
-                                          <w:color w:val="44546A" w:themeColor="text2"/>
+                                          <w:color w:val="455F51" w:themeColor="text2"/>
                                         </w:rPr>
                                       </w:pPr>
                                       <w:r>
                                         <w:rPr>
-                                          <w:color w:val="44546A" w:themeColor="text2"/>
+                                          <w:color w:val="455F51" w:themeColor="text2"/>
                                         </w:rPr>
                                         <w:t>OLLIVIER Léandre</w:t>
                                       </w:r>
@@ -431,7 +398,7 @@
                             <w:tblW w:w="5000" w:type="pct"/>
                             <w:jc w:val="center"/>
                             <w:tblBorders>
-                              <w:insideV w:val="single" w:sz="12" w:space="0" w:color="ED7D31" w:themeColor="accent2"/>
+                              <w:insideV w:val="single" w:sz="12" w:space="0" w:color="8AB833" w:themeColor="accent2"/>
                             </w:tblBorders>
                             <w:tblCellMar>
                               <w:top w:w="1296" w:type="dxa"/>
@@ -442,7 +409,7 @@
                             <w:tblLook w:val="04A0" w:firstRow="1" w:lastRow="0" w:firstColumn="1" w:lastColumn="0" w:noHBand="0" w:noVBand="1"/>
                           </w:tblPr>
                           <w:tblGrid>
-                            <w:gridCol w:w="5550"/>
+                            <w:gridCol w:w="4627"/>
                             <w:gridCol w:w="2131"/>
                           </w:tblGrid>
                           <w:tr>
@@ -458,52 +425,6 @@
                                 <w:pPr>
                                   <w:jc w:val="right"/>
                                 </w:pPr>
-                                <w:r>
-                                  <w:rPr>
-                                    <w:noProof/>
-                                  </w:rPr>
-                                  <w:drawing>
-                                    <wp:inline distT="0" distB="0" distL="0" distR="0" wp14:anchorId="01A33D30" wp14:editId="6E6F0AEA">
-                                      <wp:extent cx="3065006" cy="3831336"/>
-                                      <wp:effectExtent l="0" t="0" r="2540" b="0"/>
-                                      <wp:docPr id="139" name="Image 139" descr="Image illustrant une route sinueuse et des arbres" title="Route"/>
-                                      <wp:cNvGraphicFramePr>
-                                        <a:graphicFrameLocks xmlns:a="http://schemas.openxmlformats.org/drawingml/2006/main" noChangeAspect="1"/>
-                                      </wp:cNvGraphicFramePr>
-                                      <a:graphic xmlns:a="http://schemas.openxmlformats.org/drawingml/2006/main">
-                                        <a:graphicData uri="http://schemas.openxmlformats.org/drawingml/2006/picture">
-                                          <pic:pic xmlns:pic="http://schemas.openxmlformats.org/drawingml/2006/picture">
-                                            <pic:nvPicPr>
-                                              <pic:cNvPr id="2" name="tree crop.jpg"/>
-                                              <pic:cNvPicPr/>
-                                            </pic:nvPicPr>
-                                            <pic:blipFill>
-                                              <a:blip r:embed="rId5" cstate="print">
-                                                <a:extLst>
-                                                  <a:ext uri="{28A0092B-C50C-407E-A947-70E740481C1C}">
-                                                    <a14:useLocalDpi xmlns:a14="http://schemas.microsoft.com/office/drawing/2010/main" val="0"/>
-                                                  </a:ext>
-                                                </a:extLst>
-                                              </a:blip>
-                                              <a:stretch>
-                                                <a:fillRect/>
-                                              </a:stretch>
-                                            </pic:blipFill>
-                                            <pic:spPr>
-                                              <a:xfrm>
-                                                <a:off x="0" y="0"/>
-                                                <a:ext cx="3065006" cy="3831336"/>
-                                              </a:xfrm>
-                                              <a:prstGeom prst="rect">
-                                                <a:avLst/>
-                                              </a:prstGeom>
-                                            </pic:spPr>
-                                          </pic:pic>
-                                        </a:graphicData>
-                                      </a:graphic>
-                                    </wp:inline>
-                                  </w:drawing>
-                                </w:r>
                               </w:p>
                               <w:sdt>
                                 <w:sdtPr>
@@ -519,6 +440,7 @@
                                   <w:dataBinding w:prefixMappings="xmlns:ns0='http://purl.org/dc/elements/1.1/' xmlns:ns1='http://schemas.openxmlformats.org/package/2006/metadata/core-properties' " w:xpath="/ns1:coreProperties[1]/ns0:title[1]" w:storeItemID="{6C3C8BC8-F283-45AE-878A-BAB7291924A1}"/>
                                   <w:text/>
                                 </w:sdtPr>
+                                <w:sdtEndPr/>
                                 <w:sdtContent>
                                   <w:p>
                                     <w:pPr>
@@ -558,6 +480,7 @@
                                   <w:dataBinding w:prefixMappings="xmlns:ns0='http://purl.org/dc/elements/1.1/' xmlns:ns1='http://schemas.openxmlformats.org/package/2006/metadata/core-properties' " w:xpath="/ns1:coreProperties[1]/ns0:subject[1]" w:storeItemID="{6C3C8BC8-F283-45AE-878A-BAB7291924A1}"/>
                                   <w:text/>
                                 </w:sdtPr>
+                                <w:sdtEndPr/>
                                 <w:sdtContent>
                                   <w:p>
                                     <w:pPr>
@@ -600,7 +523,7 @@
                                   <w:pStyle w:val="Sansinterligne"/>
                                   <w:rPr>
                                     <w:caps/>
-                                    <w:color w:val="ED7D31" w:themeColor="accent2"/>
+                                    <w:color w:val="066684" w:themeColor="accent6" w:themeShade="BF"/>
                                     <w:sz w:val="26"/>
                                     <w:szCs w:val="26"/>
                                   </w:rPr>
@@ -608,7 +531,7 @@
                                 <w:r>
                                   <w:rPr>
                                     <w:caps/>
-                                    <w:color w:val="ED7D31" w:themeColor="accent2"/>
+                                    <w:color w:val="066684" w:themeColor="accent6" w:themeShade="BF"/>
                                     <w:sz w:val="26"/>
                                     <w:szCs w:val="26"/>
                                   </w:rPr>
@@ -618,7 +541,7 @@
                               <w:sdt>
                                 <w:sdtPr>
                                   <w:rPr>
-                                    <w:color w:val="000000" w:themeColor="text1"/>
+                                    <w:color w:val="066684" w:themeColor="accent6" w:themeShade="BF"/>
                                   </w:rPr>
                                   <w:alias w:val="Résumé"/>
                                   <w:tag w:val=""/>
@@ -627,17 +550,22 @@
                                   <w:dataBinding w:prefixMappings="xmlns:ns0='http://schemas.microsoft.com/office/2006/coverPageProps' " w:xpath="/ns0:CoverPageProperties[1]/ns0:Abstract[1]" w:storeItemID="{55AF091B-3C7A-41E3-B477-F2FDAA23CFDA}"/>
                                   <w:text/>
                                 </w:sdtPr>
+                                <w:sdtEndPr>
+                                  <w:rPr>
+                                    <w:color w:val="066684" w:themeColor="accent6" w:themeShade="BF"/>
+                                  </w:rPr>
+                                </w:sdtEndPr>
                                 <w:sdtContent>
                                   <w:p>
                                     <w:pPr>
                                       <w:rPr>
-                                        <w:color w:val="000000" w:themeColor="text1"/>
+                                        <w:color w:val="066684" w:themeColor="accent6" w:themeShade="BF"/>
                                         <w:lang w:val="fr-FR"/>
                                       </w:rPr>
                                     </w:pPr>
                                     <w:r>
                                       <w:rPr>
-                                        <w:color w:val="000000" w:themeColor="text1"/>
+                                        <w:color w:val="066684" w:themeColor="accent6" w:themeShade="BF"/>
                                         <w:lang w:val="fr-FR"/>
                                       </w:rPr>
                                       <w:t xml:space="preserve">     </w:t>
@@ -648,7 +576,7 @@
                               <w:sdt>
                                 <w:sdtPr>
                                   <w:rPr>
-                                    <w:color w:val="ED7D31" w:themeColor="accent2"/>
+                                    <w:color w:val="066684" w:themeColor="accent6" w:themeShade="BF"/>
                                     <w:sz w:val="26"/>
                                     <w:szCs w:val="26"/>
                                   </w:rPr>
@@ -658,19 +586,24 @@
                                   <w:dataBinding w:prefixMappings="xmlns:ns0='http://purl.org/dc/elements/1.1/' xmlns:ns1='http://schemas.openxmlformats.org/package/2006/metadata/core-properties' " w:xpath="/ns1:coreProperties[1]/ns0:creator[1]" w:storeItemID="{6C3C8BC8-F283-45AE-878A-BAB7291924A1}"/>
                                   <w:text/>
                                 </w:sdtPr>
+                                <w:sdtEndPr>
+                                  <w:rPr>
+                                    <w:color w:val="066684" w:themeColor="accent6" w:themeShade="BF"/>
+                                  </w:rPr>
+                                </w:sdtEndPr>
                                 <w:sdtContent>
                                   <w:p>
                                     <w:pPr>
                                       <w:pStyle w:val="Sansinterligne"/>
                                       <w:rPr>
-                                        <w:color w:val="ED7D31" w:themeColor="accent2"/>
+                                        <w:color w:val="066684" w:themeColor="accent6" w:themeShade="BF"/>
                                         <w:sz w:val="26"/>
                                         <w:szCs w:val="26"/>
                                       </w:rPr>
                                     </w:pPr>
                                     <w:r>
                                       <w:rPr>
-                                        <w:color w:val="ED7D31" w:themeColor="accent2"/>
+                                        <w:color w:val="066684" w:themeColor="accent6" w:themeShade="BF"/>
                                         <w:sz w:val="26"/>
                                         <w:szCs w:val="26"/>
                                       </w:rPr>
@@ -679,7 +612,7 @@
                                     <w:proofErr w:type="spellStart"/>
                                     <w:r>
                                       <w:rPr>
-                                        <w:color w:val="ED7D31" w:themeColor="accent2"/>
+                                        <w:color w:val="066684" w:themeColor="accent6" w:themeShade="BF"/>
                                         <w:sz w:val="26"/>
                                         <w:szCs w:val="26"/>
                                       </w:rPr>
@@ -693,12 +626,12 @@
                                 <w:pPr>
                                   <w:pStyle w:val="Sansinterligne"/>
                                   <w:rPr>
-                                    <w:color w:val="44546A" w:themeColor="text2"/>
+                                    <w:color w:val="455F51" w:themeColor="text2"/>
                                   </w:rPr>
                                 </w:pPr>
                                 <w:r>
                                   <w:rPr>
-                                    <w:color w:val="44546A" w:themeColor="text2"/>
+                                    <w:color w:val="455F51" w:themeColor="text2"/>
                                   </w:rPr>
                                   <w:t>BAKIR Hamza</w:t>
                                 </w:r>
@@ -707,12 +640,12 @@
                                 <w:pPr>
                                   <w:pStyle w:val="Sansinterligne"/>
                                   <w:rPr>
-                                    <w:color w:val="44546A" w:themeColor="text2"/>
+                                    <w:color w:val="455F51" w:themeColor="text2"/>
                                   </w:rPr>
                                 </w:pPr>
                                 <w:r>
                                   <w:rPr>
-                                    <w:color w:val="44546A" w:themeColor="text2"/>
+                                    <w:color w:val="455F51" w:themeColor="text2"/>
                                   </w:rPr>
                                   <w:t>DENIAUX Simon</w:t>
                                 </w:r>
@@ -721,12 +654,12 @@
                                 <w:pPr>
                                   <w:pStyle w:val="Sansinterligne"/>
                                   <w:rPr>
-                                    <w:color w:val="44546A" w:themeColor="text2"/>
+                                    <w:color w:val="455F51" w:themeColor="text2"/>
                                   </w:rPr>
                                 </w:pPr>
                                 <w:r>
                                   <w:rPr>
-                                    <w:color w:val="44546A" w:themeColor="text2"/>
+                                    <w:color w:val="455F51" w:themeColor="text2"/>
                                   </w:rPr>
                                   <w:t>MAHE Lucas</w:t>
                                 </w:r>
@@ -735,12 +668,12 @@
                                 <w:pPr>
                                   <w:pStyle w:val="Sansinterligne"/>
                                   <w:rPr>
-                                    <w:color w:val="44546A" w:themeColor="text2"/>
+                                    <w:color w:val="455F51" w:themeColor="text2"/>
                                   </w:rPr>
                                 </w:pPr>
                                 <w:r>
                                   <w:rPr>
-                                    <w:color w:val="44546A" w:themeColor="text2"/>
+                                    <w:color w:val="455F51" w:themeColor="text2"/>
                                   </w:rPr>
                                   <w:t>OLLIVIER Léandre</w:t>
                                 </w:r>
@@ -771,6 +704,13 @@
     </w:sdt>
     <w:sdt>
       <w:sdtPr>
+        <w:rPr>
+          <w:rFonts w:asciiTheme="minorHAnsi" w:eastAsiaTheme="minorHAnsi" w:hAnsiTheme="minorHAnsi" w:cstheme="minorBidi"/>
+          <w:color w:val="auto"/>
+          <w:sz w:val="22"/>
+          <w:szCs w:val="22"/>
+          <w:lang w:val="en-GB" w:eastAsia="en-US"/>
+        </w:rPr>
         <w:id w:val="-922644217"/>
         <w:docPartObj>
           <w:docPartGallery w:val="Table of Contents"/>
@@ -779,13 +719,8 @@
       </w:sdtPr>
       <w:sdtEndPr>
         <w:rPr>
-          <w:rFonts w:asciiTheme="minorHAnsi" w:eastAsiaTheme="minorHAnsi" w:hAnsiTheme="minorHAnsi" w:cstheme="minorBidi"/>
-          <w:b/>
-          <w:bCs/>
-          <w:color w:val="auto"/>
-          <w:sz w:val="22"/>
-          <w:szCs w:val="22"/>
-          <w:lang w:val="en-GB" w:eastAsia="en-US"/>
+          <w:b/>
+          <w:bCs/>
         </w:rPr>
       </w:sdtEndPr>
       <w:sdtContent>
@@ -808,7 +743,7 @@
           <w:pPr>
             <w:pStyle w:val="TM1"/>
             <w:tabs>
-              <w:tab w:val="right" w:leader="dot" w:pos="9062"/>
+              <w:tab w:val="right" w:leader="dot" w:pos="10456"/>
             </w:tabs>
             <w:rPr>
               <w:rFonts w:eastAsiaTheme="minorEastAsia"/>
@@ -828,7 +763,7 @@
           <w:r>
             <w:fldChar w:fldCharType="separate"/>
           </w:r>
-          <w:hyperlink w:anchor="_Toc23349127" w:history="1">
+          <w:hyperlink w:anchor="_Toc23689179" w:history="1">
             <w:r>
               <w:rPr>
                 <w:rStyle w:val="Lienhypertexte"/>
@@ -856,7 +791,7 @@
                 <w:noProof/>
                 <w:webHidden/>
               </w:rPr>
-              <w:instrText xml:space="preserve"> PAGEREF _Toc23349127 \h </w:instrText>
+              <w:instrText xml:space="preserve"> PAGEREF _Toc23689179 \h </w:instrText>
             </w:r>
             <w:r>
               <w:rPr>
@@ -891,7 +826,7 @@
           <w:pPr>
             <w:pStyle w:val="TM1"/>
             <w:tabs>
-              <w:tab w:val="right" w:leader="dot" w:pos="9062"/>
+              <w:tab w:val="right" w:leader="dot" w:pos="10456"/>
             </w:tabs>
             <w:rPr>
               <w:rFonts w:eastAsiaTheme="minorEastAsia"/>
@@ -899,7 +834,7 @@
               <w:lang w:val="fr-FR" w:eastAsia="fr-FR"/>
             </w:rPr>
           </w:pPr>
-          <w:hyperlink w:anchor="_Toc23349128" w:history="1">
+          <w:hyperlink w:anchor="_Toc23689180" w:history="1">
             <w:r>
               <w:rPr>
                 <w:rStyle w:val="Lienhypertexte"/>
@@ -927,7 +862,7 @@
                 <w:noProof/>
                 <w:webHidden/>
               </w:rPr>
-              <w:instrText xml:space="preserve"> PAGEREF _Toc23349128 \h </w:instrText>
+              <w:instrText xml:space="preserve"> PAGEREF _Toc23689180 \h </w:instrText>
             </w:r>
             <w:r>
               <w:rPr>
@@ -947,7 +882,7 @@
                 <w:noProof/>
                 <w:webHidden/>
               </w:rPr>
-              <w:t>3</w:t>
+              <w:t>2</w:t>
             </w:r>
             <w:r>
               <w:rPr>
@@ -962,7 +897,7 @@
           <w:pPr>
             <w:pStyle w:val="TM1"/>
             <w:tabs>
-              <w:tab w:val="right" w:leader="dot" w:pos="9062"/>
+              <w:tab w:val="right" w:leader="dot" w:pos="10456"/>
             </w:tabs>
             <w:rPr>
               <w:rFonts w:eastAsiaTheme="minorEastAsia"/>
@@ -970,7 +905,7 @@
               <w:lang w:val="fr-FR" w:eastAsia="fr-FR"/>
             </w:rPr>
           </w:pPr>
-          <w:hyperlink w:anchor="_Toc23349129" w:history="1">
+          <w:hyperlink w:anchor="_Toc23689181" w:history="1">
             <w:r>
               <w:rPr>
                 <w:rStyle w:val="Lienhypertexte"/>
@@ -998,7 +933,7 @@
                 <w:noProof/>
                 <w:webHidden/>
               </w:rPr>
-              <w:instrText xml:space="preserve"> PAGEREF _Toc23349129 \h </w:instrText>
+              <w:instrText xml:space="preserve"> PAGEREF _Toc23689181 \h </w:instrText>
             </w:r>
             <w:r>
               <w:rPr>
@@ -1018,7 +953,7 @@
                 <w:noProof/>
                 <w:webHidden/>
               </w:rPr>
-              <w:t>4</w:t>
+              <w:t>2</w:t>
             </w:r>
             <w:r>
               <w:rPr>
@@ -1057,8 +992,6 @@
         </w:rPr>
         <w:br w:type="page"/>
       </w:r>
-      <w:bookmarkStart w:id="0" w:name="_GoBack"/>
-      <w:bookmarkEnd w:id="0"/>
     </w:p>
     <w:p>
       <w:pPr>
@@ -1067,7 +1000,7 @@
           <w:lang w:val="fr-FR"/>
         </w:rPr>
       </w:pPr>
-      <w:bookmarkStart w:id="1" w:name="_Toc23349127"/>
+      <w:bookmarkStart w:id="0" w:name="_Toc23689179"/>
       <w:r>
         <w:rPr>
           <w:lang w:val="fr-FR"/>
@@ -1082,7 +1015,7 @@
         </w:rPr>
         <w:t>backlogs</w:t>
       </w:r>
-      <w:bookmarkEnd w:id="1"/>
+      <w:bookmarkEnd w:id="0"/>
       <w:proofErr w:type="spellEnd"/>
     </w:p>
     <w:p>
@@ -1095,15 +1028,569 @@
     <w:p>
       <w:pPr>
         <w:rPr>
-          <w:lang w:val="fr-FR"/>
-        </w:rPr>
-      </w:pPr>
-      <w:r>
-        <w:rPr>
-          <w:lang w:val="fr-FR"/>
-        </w:rPr>
-        <w:br w:type="page"/>
-      </w:r>
+          <w:b/>
+          <w:bCs/>
+          <w:lang w:val="fr-FR"/>
+        </w:rPr>
+      </w:pPr>
+      <w:proofErr w:type="spellStart"/>
+      <w:r>
+        <w:rPr>
+          <w:b/>
+          <w:bCs/>
+          <w:lang w:val="fr-FR"/>
+        </w:rPr>
+        <w:t>Backlog</w:t>
+      </w:r>
+      <w:proofErr w:type="spellEnd"/>
+      <w:r>
+        <w:rPr>
+          <w:b/>
+          <w:bCs/>
+          <w:lang w:val="fr-FR"/>
+        </w:rPr>
+        <w:t xml:space="preserve"> </w:t>
+      </w:r>
+      <w:proofErr w:type="spellStart"/>
+      <w:r>
+        <w:rPr>
+          <w:b/>
+          <w:bCs/>
+          <w:lang w:val="fr-FR"/>
+        </w:rPr>
+        <w:t>product</w:t>
+      </w:r>
+      <w:proofErr w:type="spellEnd"/>
+      <w:r>
+        <w:rPr>
+          <w:b/>
+          <w:bCs/>
+          <w:lang w:val="fr-FR"/>
+        </w:rPr>
+        <w:t> :</w:t>
+      </w:r>
+      <w:r>
+        <w:rPr>
+          <w:b/>
+          <w:bCs/>
+          <w:lang w:val="fr-FR"/>
+        </w:rPr>
+        <w:br/>
+        <w:t>03/11/2019 v0.2</w:t>
+      </w:r>
+    </w:p>
+    <w:tbl>
+      <w:tblPr>
+        <w:tblStyle w:val="Grilledutableau"/>
+        <w:tblW w:w="0" w:type="auto"/>
+        <w:tblInd w:w="708" w:type="dxa"/>
+        <w:tblLook w:val="04A0" w:firstRow="1" w:lastRow="0" w:firstColumn="1" w:lastColumn="0" w:noHBand="0" w:noVBand="1"/>
+      </w:tblPr>
+      <w:tblGrid>
+        <w:gridCol w:w="6787"/>
+        <w:gridCol w:w="1280"/>
+      </w:tblGrid>
+      <w:tr>
+        <w:trPr>
+          <w:trHeight w:val="300"/>
+        </w:trPr>
+        <w:tc>
+          <w:tcPr>
+            <w:tcW w:w="6787" w:type="dxa"/>
+          </w:tcPr>
+          <w:p>
+            <w:r>
+              <w:t>Item</w:t>
+            </w:r>
+          </w:p>
+        </w:tc>
+        <w:tc>
+          <w:tcPr>
+            <w:tcW w:w="1280" w:type="dxa"/>
+          </w:tcPr>
+          <w:p>
+            <w:r>
+              <w:t>Estimate</w:t>
+            </w:r>
+          </w:p>
+        </w:tc>
+      </w:tr>
+      <w:tr>
+        <w:trPr>
+          <w:trHeight w:val="284"/>
+        </w:trPr>
+        <w:tc>
+          <w:tcPr>
+            <w:tcW w:w="6787" w:type="dxa"/>
+          </w:tcPr>
+          <w:p>
+            <w:pPr>
+              <w:rPr>
+                <w:lang w:val="fr-FR"/>
+              </w:rPr>
+            </w:pPr>
+            <w:r>
+              <w:rPr>
+                <w:lang w:val="fr-FR"/>
+              </w:rPr>
+              <w:t xml:space="preserve">Permettre à un </w:t>
+            </w:r>
+            <w:r>
+              <w:rPr>
+                <w:lang w:val="fr-FR"/>
+              </w:rPr>
+              <w:t>u</w:t>
+            </w:r>
+            <w:r>
+              <w:rPr>
+                <w:lang w:val="fr-FR"/>
+              </w:rPr>
+              <w:t>tilisateur de lancer une par</w:t>
+            </w:r>
+            <w:r>
+              <w:rPr>
+                <w:lang w:val="fr-FR"/>
+              </w:rPr>
+              <w:t>tie</w:t>
+            </w:r>
+          </w:p>
+        </w:tc>
+        <w:tc>
+          <w:tcPr>
+            <w:tcW w:w="1280" w:type="dxa"/>
+          </w:tcPr>
+          <w:p>
+            <w:pPr>
+              <w:rPr>
+                <w:lang w:val="fr-FR"/>
+              </w:rPr>
+            </w:pPr>
+            <w:r>
+              <w:rPr>
+                <w:lang w:val="fr-FR"/>
+              </w:rPr>
+              <w:t>3</w:t>
+            </w:r>
+          </w:p>
+        </w:tc>
+      </w:tr>
+      <w:tr>
+        <w:trPr>
+          <w:trHeight w:val="300"/>
+        </w:trPr>
+        <w:tc>
+          <w:tcPr>
+            <w:tcW w:w="6787" w:type="dxa"/>
+          </w:tcPr>
+          <w:p>
+            <w:pPr>
+              <w:rPr>
+                <w:lang w:val="fr-FR"/>
+              </w:rPr>
+            </w:pPr>
+            <w:r>
+              <w:rPr>
+                <w:lang w:val="fr-FR"/>
+              </w:rPr>
+              <w:t>Générer un labyrinthe.</w:t>
+            </w:r>
+          </w:p>
+        </w:tc>
+        <w:tc>
+          <w:tcPr>
+            <w:tcW w:w="1280" w:type="dxa"/>
+          </w:tcPr>
+          <w:p>
+            <w:pPr>
+              <w:rPr>
+                <w:lang w:val="fr-FR"/>
+              </w:rPr>
+            </w:pPr>
+            <w:r>
+              <w:rPr>
+                <w:lang w:val="fr-FR"/>
+              </w:rPr>
+              <w:t>3</w:t>
+            </w:r>
+          </w:p>
+        </w:tc>
+      </w:tr>
+      <w:tr>
+        <w:trPr>
+          <w:trHeight w:val="284"/>
+        </w:trPr>
+        <w:tc>
+          <w:tcPr>
+            <w:tcW w:w="6787" w:type="dxa"/>
+          </w:tcPr>
+          <w:p>
+            <w:pPr>
+              <w:rPr>
+                <w:lang w:val="fr-FR"/>
+              </w:rPr>
+            </w:pPr>
+            <w:r>
+              <w:rPr>
+                <w:lang w:val="fr-FR"/>
+              </w:rPr>
+              <w:t>En tant que joueur, je peux me déplacer dans le labyrinthe dans les quatre directions.</w:t>
+            </w:r>
+          </w:p>
+        </w:tc>
+        <w:tc>
+          <w:tcPr>
+            <w:tcW w:w="1280" w:type="dxa"/>
+          </w:tcPr>
+          <w:p>
+            <w:pPr>
+              <w:rPr>
+                <w:lang w:val="fr-FR"/>
+              </w:rPr>
+            </w:pPr>
+            <w:r>
+              <w:rPr>
+                <w:lang w:val="fr-FR"/>
+              </w:rPr>
+              <w:t>5</w:t>
+            </w:r>
+          </w:p>
+        </w:tc>
+      </w:tr>
+      <w:tr>
+        <w:trPr>
+          <w:trHeight w:val="300"/>
+        </w:trPr>
+        <w:tc>
+          <w:tcPr>
+            <w:tcW w:w="6787" w:type="dxa"/>
+          </w:tcPr>
+          <w:p>
+            <w:pPr>
+              <w:rPr>
+                <w:lang w:val="fr-FR"/>
+              </w:rPr>
+            </w:pPr>
+            <w:r>
+              <w:rPr>
+                <w:lang w:val="fr-FR"/>
+              </w:rPr>
+              <w:t>Générer des monstres dans le labyrinthe qui se déplacent aléatoirement.</w:t>
+            </w:r>
+          </w:p>
+        </w:tc>
+        <w:tc>
+          <w:tcPr>
+            <w:tcW w:w="1280" w:type="dxa"/>
+          </w:tcPr>
+          <w:p>
+            <w:pPr>
+              <w:rPr>
+                <w:lang w:val="fr-FR"/>
+              </w:rPr>
+            </w:pPr>
+            <w:r>
+              <w:rPr>
+                <w:lang w:val="fr-FR"/>
+              </w:rPr>
+              <w:t>5</w:t>
+            </w:r>
+          </w:p>
+        </w:tc>
+      </w:tr>
+      <w:tr>
+        <w:trPr>
+          <w:trHeight w:val="300"/>
+        </w:trPr>
+        <w:tc>
+          <w:tcPr>
+            <w:tcW w:w="6787" w:type="dxa"/>
+          </w:tcPr>
+          <w:p>
+            <w:pPr>
+              <w:rPr>
+                <w:lang w:val="fr-FR"/>
+              </w:rPr>
+            </w:pPr>
+            <w:r>
+              <w:rPr>
+                <w:lang w:val="fr-FR"/>
+              </w:rPr>
+              <w:t>Générer des monstres dans le labyrinthe qui se déplacent intelligemment</w:t>
+            </w:r>
+          </w:p>
+        </w:tc>
+        <w:tc>
+          <w:tcPr>
+            <w:tcW w:w="1280" w:type="dxa"/>
+          </w:tcPr>
+          <w:p>
+            <w:pPr>
+              <w:rPr>
+                <w:lang w:val="fr-FR"/>
+              </w:rPr>
+            </w:pPr>
+            <w:r>
+              <w:rPr>
+                <w:lang w:val="fr-FR"/>
+              </w:rPr>
+              <w:t>5</w:t>
+            </w:r>
+          </w:p>
+        </w:tc>
+      </w:tr>
+      <w:tr>
+        <w:trPr>
+          <w:trHeight w:val="300"/>
+        </w:trPr>
+        <w:tc>
+          <w:tcPr>
+            <w:tcW w:w="6787" w:type="dxa"/>
+          </w:tcPr>
+          <w:p>
+            <w:pPr>
+              <w:rPr>
+                <w:lang w:val="fr-FR"/>
+              </w:rPr>
+            </w:pPr>
+            <w:r>
+              <w:rPr>
+                <w:lang w:val="fr-FR"/>
+              </w:rPr>
+              <w:t>En tant que joueur, je peux choisir le niveau de difficulté du labyrinthe</w:t>
+            </w:r>
+          </w:p>
+        </w:tc>
+        <w:tc>
+          <w:tcPr>
+            <w:tcW w:w="1280" w:type="dxa"/>
+          </w:tcPr>
+          <w:p>
+            <w:pPr>
+              <w:rPr>
+                <w:lang w:val="fr-FR"/>
+              </w:rPr>
+            </w:pPr>
+            <w:r>
+              <w:rPr>
+                <w:lang w:val="fr-FR"/>
+              </w:rPr>
+              <w:t>5</w:t>
+            </w:r>
+          </w:p>
+        </w:tc>
+      </w:tr>
+      <w:tr>
+        <w:trPr>
+          <w:trHeight w:val="300"/>
+        </w:trPr>
+        <w:tc>
+          <w:tcPr>
+            <w:tcW w:w="6787" w:type="dxa"/>
+          </w:tcPr>
+          <w:p>
+            <w:pPr>
+              <w:rPr>
+                <w:lang w:val="fr-FR"/>
+              </w:rPr>
+            </w:pPr>
+            <w:r>
+              <w:rPr>
+                <w:lang w:val="fr-FR"/>
+              </w:rPr>
+              <w:t>En tant que joueur, je suis tué au contact des monstres.</w:t>
+            </w:r>
+          </w:p>
+        </w:tc>
+        <w:tc>
+          <w:tcPr>
+            <w:tcW w:w="1280" w:type="dxa"/>
+          </w:tcPr>
+          <w:p>
+            <w:pPr>
+              <w:rPr>
+                <w:lang w:val="fr-FR"/>
+              </w:rPr>
+            </w:pPr>
+            <w:r>
+              <w:rPr>
+                <w:lang w:val="fr-FR"/>
+              </w:rPr>
+              <w:t>2</w:t>
+            </w:r>
+          </w:p>
+        </w:tc>
+      </w:tr>
+      <w:tr>
+        <w:trPr>
+          <w:trHeight w:val="284"/>
+        </w:trPr>
+        <w:tc>
+          <w:tcPr>
+            <w:tcW w:w="6787" w:type="dxa"/>
+          </w:tcPr>
+          <w:p>
+            <w:pPr>
+              <w:rPr>
+                <w:lang w:val="fr-FR"/>
+              </w:rPr>
+            </w:pPr>
+            <w:r>
+              <w:rPr>
+                <w:lang w:val="fr-FR"/>
+              </w:rPr>
+              <w:t>Générer un trésor dans le labyrinthe.</w:t>
+            </w:r>
+          </w:p>
+        </w:tc>
+        <w:tc>
+          <w:tcPr>
+            <w:tcW w:w="1280" w:type="dxa"/>
+          </w:tcPr>
+          <w:p>
+            <w:pPr>
+              <w:rPr>
+                <w:lang w:val="fr-FR"/>
+              </w:rPr>
+            </w:pPr>
+            <w:r>
+              <w:rPr>
+                <w:lang w:val="fr-FR"/>
+              </w:rPr>
+              <w:t>2</w:t>
+            </w:r>
+          </w:p>
+        </w:tc>
+      </w:tr>
+      <w:tr>
+        <w:trPr>
+          <w:trHeight w:val="284"/>
+        </w:trPr>
+        <w:tc>
+          <w:tcPr>
+            <w:tcW w:w="6787" w:type="dxa"/>
+          </w:tcPr>
+          <w:p>
+            <w:pPr>
+              <w:rPr>
+                <w:lang w:val="fr-FR"/>
+              </w:rPr>
+            </w:pPr>
+            <w:r>
+              <w:rPr>
+                <w:lang w:val="fr-FR"/>
+              </w:rPr>
+              <w:t>En tant que joueur, je gagne la partie si j’arrive sur la case trésor.</w:t>
+            </w:r>
+          </w:p>
+        </w:tc>
+        <w:tc>
+          <w:tcPr>
+            <w:tcW w:w="1280" w:type="dxa"/>
+          </w:tcPr>
+          <w:p>
+            <w:pPr>
+              <w:rPr>
+                <w:lang w:val="fr-FR"/>
+              </w:rPr>
+            </w:pPr>
+            <w:r>
+              <w:rPr>
+                <w:lang w:val="fr-FR"/>
+              </w:rPr>
+              <w:t>2</w:t>
+            </w:r>
+          </w:p>
+        </w:tc>
+      </w:tr>
+      <w:tr>
+        <w:trPr>
+          <w:trHeight w:val="284"/>
+        </w:trPr>
+        <w:tc>
+          <w:tcPr>
+            <w:tcW w:w="6787" w:type="dxa"/>
+          </w:tcPr>
+          <w:p>
+            <w:pPr>
+              <w:rPr>
+                <w:lang w:val="fr-FR"/>
+              </w:rPr>
+            </w:pPr>
+            <w:r>
+              <w:rPr>
+                <w:lang w:val="fr-FR"/>
+              </w:rPr>
+              <w:t>En tant que joueur, j’ai des points de vitalité</w:t>
+            </w:r>
+          </w:p>
+        </w:tc>
+        <w:tc>
+          <w:tcPr>
+            <w:tcW w:w="1280" w:type="dxa"/>
+          </w:tcPr>
+          <w:p>
+            <w:pPr>
+              <w:rPr>
+                <w:lang w:val="fr-FR"/>
+              </w:rPr>
+            </w:pPr>
+            <w:r>
+              <w:rPr>
+                <w:lang w:val="fr-FR"/>
+              </w:rPr>
+              <w:t>2</w:t>
+            </w:r>
+          </w:p>
+        </w:tc>
+      </w:tr>
+      <w:tr>
+        <w:trPr>
+          <w:trHeight w:val="284"/>
+        </w:trPr>
+        <w:tc>
+          <w:tcPr>
+            <w:tcW w:w="6787" w:type="dxa"/>
+          </w:tcPr>
+          <w:p>
+            <w:pPr>
+              <w:rPr>
+                <w:lang w:val="fr-FR"/>
+              </w:rPr>
+            </w:pPr>
+            <w:r>
+              <w:rPr>
+                <w:lang w:val="fr-FR"/>
+              </w:rPr>
+              <w:t>En tant que joueur, je peux attaquer les monstres</w:t>
+            </w:r>
+          </w:p>
+        </w:tc>
+        <w:tc>
+          <w:tcPr>
+            <w:tcW w:w="1280" w:type="dxa"/>
+          </w:tcPr>
+          <w:p>
+            <w:pPr>
+              <w:rPr>
+                <w:lang w:val="fr-FR"/>
+              </w:rPr>
+            </w:pPr>
+            <w:r>
+              <w:rPr>
+                <w:lang w:val="fr-FR"/>
+              </w:rPr>
+              <w:t>2</w:t>
+            </w:r>
+          </w:p>
+        </w:tc>
+      </w:tr>
+    </w:tbl>
+    <w:p>
+      <w:pPr>
+        <w:rPr>
+          <w:lang w:val="fr-FR"/>
+        </w:rPr>
+      </w:pPr>
     </w:p>
     <w:p>
       <w:pPr>
@@ -1112,15 +1599,14 @@
           <w:lang w:val="fr-FR"/>
         </w:rPr>
       </w:pPr>
-      <w:bookmarkStart w:id="2" w:name="_Toc23349128"/>
-      <w:r>
-        <w:rPr>
-          <w:lang w:val="fr-FR"/>
-        </w:rPr>
-        <w:lastRenderedPageBreak/>
+      <w:bookmarkStart w:id="1" w:name="_Toc23689180"/>
+      <w:r>
+        <w:rPr>
+          <w:lang w:val="fr-FR"/>
+        </w:rPr>
         <w:t>Diagramme de cas d’utilisation</w:t>
       </w:r>
-      <w:bookmarkEnd w:id="2"/>
+      <w:bookmarkEnd w:id="1"/>
     </w:p>
     <w:p>
       <w:pPr>
@@ -1135,21 +1621,93 @@
           <w:lang w:val="fr-FR"/>
         </w:rPr>
       </w:pPr>
-      <w:r>
-        <w:rPr>
-          <w:lang w:val="fr-FR"/>
-        </w:rPr>
-        <w:br w:type="page"/>
-      </w:r>
     </w:p>
     <w:p>
       <w:pPr>
+        <w:rPr>
+          <w:lang w:val="fr-FR"/>
+        </w:rPr>
+      </w:pPr>
+      <w:r>
+        <w:rPr>
+          <w:noProof/>
+          <w:lang w:val="fr-FR"/>
+        </w:rPr>
+        <w:drawing>
+          <wp:inline distT="0" distB="0" distL="0" distR="0" wp14:anchorId="0D4497B0" wp14:editId="1CBE48D0">
+            <wp:extent cx="6549746" cy="3476187"/>
+            <wp:effectExtent l="0" t="0" r="3810" b="0"/>
+            <wp:docPr id="1" name="Image 1"/>
+            <wp:cNvGraphicFramePr>
+              <a:graphicFrameLocks xmlns:a="http://schemas.openxmlformats.org/drawingml/2006/main" noChangeAspect="1"/>
+            </wp:cNvGraphicFramePr>
+            <a:graphic xmlns:a="http://schemas.openxmlformats.org/drawingml/2006/main">
+              <a:graphicData uri="http://schemas.openxmlformats.org/drawingml/2006/picture">
+                <pic:pic xmlns:pic="http://schemas.openxmlformats.org/drawingml/2006/picture">
+                  <pic:nvPicPr>
+                    <pic:cNvPr id="0" name="Picture 1"/>
+                    <pic:cNvPicPr>
+                      <a:picLocks noChangeAspect="1" noChangeArrowheads="1"/>
+                    </pic:cNvPicPr>
+                  </pic:nvPicPr>
+                  <pic:blipFill>
+                    <a:blip r:embed="rId6">
+                      <a:extLst>
+                        <a:ext uri="{28A0092B-C50C-407E-A947-70E740481C1C}">
+                          <a14:useLocalDpi xmlns:a14="http://schemas.microsoft.com/office/drawing/2010/main" val="0"/>
+                        </a:ext>
+                      </a:extLst>
+                    </a:blip>
+                    <a:srcRect/>
+                    <a:stretch>
+                      <a:fillRect/>
+                    </a:stretch>
+                  </pic:blipFill>
+                  <pic:spPr bwMode="auto">
+                    <a:xfrm>
+                      <a:off x="0" y="0"/>
+                      <a:ext cx="6591711" cy="3498459"/>
+                    </a:xfrm>
+                    <a:prstGeom prst="rect">
+                      <a:avLst/>
+                    </a:prstGeom>
+                    <a:noFill/>
+                    <a:ln>
+                      <a:noFill/>
+                    </a:ln>
+                  </pic:spPr>
+                </pic:pic>
+              </a:graphicData>
+            </a:graphic>
+          </wp:inline>
+        </w:drawing>
+      </w:r>
+    </w:p>
+    <w:p>
+      <w:pPr>
+        <w:rPr>
+          <w:rFonts w:asciiTheme="majorHAnsi" w:eastAsiaTheme="majorEastAsia" w:hAnsiTheme="majorHAnsi" w:cstheme="majorBidi"/>
+          <w:color w:val="3E762A" w:themeColor="accent1" w:themeShade="BF"/>
+          <w:sz w:val="32"/>
+          <w:szCs w:val="32"/>
+          <w:lang w:val="fr-FR"/>
+        </w:rPr>
+      </w:pPr>
+      <w:bookmarkStart w:id="2" w:name="_Toc23689181"/>
+      <w:r>
+        <w:rPr>
+          <w:lang w:val="fr-FR"/>
+        </w:rPr>
+        <w:br w:type="page"/>
+      </w:r>
+    </w:p>
+    <w:p>
+      <w:pPr>
         <w:pStyle w:val="Titre1"/>
         <w:rPr>
           <w:lang w:val="fr-FR"/>
         </w:rPr>
       </w:pPr>
-      <w:bookmarkStart w:id="3" w:name="_Toc23349129"/>
       <w:r>
         <w:rPr>
           <w:lang w:val="fr-FR"/>
@@ -1157,11 +1715,1789 @@
         <w:lastRenderedPageBreak/>
         <w:t>Description textuelle des cas d’utilisation</w:t>
       </w:r>
+      <w:bookmarkEnd w:id="2"/>
+      <w:r>
+        <w:rPr>
+          <w:lang w:val="fr-FR"/>
+        </w:rPr>
+        <w:br/>
+      </w:r>
+    </w:p>
+    <w:p>
+      <w:pPr>
+        <w:rPr>
+          <w:b/>
+          <w:bCs/>
+          <w:sz w:val="36"/>
+          <w:szCs w:val="36"/>
+          <w:lang w:val="fr-FR"/>
+        </w:rPr>
+      </w:pPr>
+      <w:r>
+        <w:rPr>
+          <w:b/>
+          <w:bCs/>
+          <w:sz w:val="36"/>
+          <w:szCs w:val="36"/>
+          <w:lang w:val="fr-FR"/>
+        </w:rPr>
+        <w:t>I)</w:t>
+      </w:r>
+      <w:r>
+        <w:rPr>
+          <w:b/>
+          <w:bCs/>
+          <w:sz w:val="36"/>
+          <w:szCs w:val="36"/>
+          <w:lang w:val="fr-FR"/>
+        </w:rPr>
+        <w:br/>
+      </w:r>
+    </w:p>
+    <w:p>
+      <w:pPr>
+        <w:rPr>
+          <w:lang w:val="fr-FR"/>
+        </w:rPr>
+      </w:pPr>
+      <w:r>
+        <w:rPr>
+          <w:b/>
+          <w:bCs/>
+          <w:lang w:val="fr-FR"/>
+        </w:rPr>
+        <w:t>Titre :</w:t>
+      </w:r>
+      <w:r>
+        <w:rPr>
+          <w:lang w:val="fr-FR"/>
+        </w:rPr>
+        <w:t xml:space="preserve"> « Génération du héros »</w:t>
+      </w:r>
+      <w:r>
+        <w:rPr>
+          <w:lang w:val="fr-FR"/>
+        </w:rPr>
+        <w:br/>
+      </w:r>
+      <w:r>
+        <w:rPr>
+          <w:b/>
+          <w:bCs/>
+          <w:lang w:val="fr-FR"/>
+        </w:rPr>
+        <w:t>Résumé :</w:t>
+      </w:r>
+      <w:r>
+        <w:rPr>
+          <w:lang w:val="fr-FR"/>
+        </w:rPr>
+        <w:t xml:space="preserve"> Le jeu propose à l’utilisateur de générer un héros.</w:t>
+      </w:r>
+      <w:r>
+        <w:rPr>
+          <w:lang w:val="fr-FR"/>
+        </w:rPr>
+        <w:br/>
+      </w:r>
+      <w:r>
+        <w:rPr>
+          <w:b/>
+          <w:bCs/>
+          <w:lang w:val="fr-FR"/>
+        </w:rPr>
+        <w:t>Date de création :</w:t>
+      </w:r>
+      <w:r>
+        <w:rPr>
+          <w:lang w:val="fr-FR"/>
+        </w:rPr>
+        <w:t xml:space="preserve"> 03/11/2019</w:t>
+      </w:r>
+      <w:r>
+        <w:rPr>
+          <w:lang w:val="fr-FR"/>
+        </w:rPr>
+        <w:br/>
+      </w:r>
+      <w:r>
+        <w:rPr>
+          <w:b/>
+          <w:bCs/>
+          <w:lang w:val="fr-FR"/>
+        </w:rPr>
+        <w:t>Version</w:t>
+      </w:r>
+      <w:r>
+        <w:rPr>
+          <w:lang w:val="fr-FR"/>
+        </w:rPr>
+        <w:t> : 0.2</w:t>
+      </w:r>
+      <w:r>
+        <w:rPr>
+          <w:lang w:val="fr-FR"/>
+        </w:rPr>
+        <w:br/>
+      </w:r>
+      <w:r>
+        <w:rPr>
+          <w:b/>
+          <w:bCs/>
+          <w:lang w:val="fr-FR"/>
+        </w:rPr>
+        <w:t>Acteur concerné</w:t>
+      </w:r>
+      <w:r>
+        <w:rPr>
+          <w:lang w:val="fr-FR"/>
+        </w:rPr>
+        <w:t> : utilisateur</w:t>
+      </w:r>
+      <w:r>
+        <w:rPr>
+          <w:lang w:val="fr-FR"/>
+        </w:rPr>
+        <w:br/>
+      </w:r>
+      <w:r>
+        <w:rPr>
+          <w:b/>
+          <w:bCs/>
+          <w:lang w:val="fr-FR"/>
+        </w:rPr>
+        <w:t>Responsable</w:t>
+      </w:r>
+      <w:r>
+        <w:rPr>
+          <w:lang w:val="fr-FR"/>
+        </w:rPr>
+        <w:t> : Hamza BAKIR</w:t>
+      </w:r>
+      <w:r>
+        <w:rPr>
+          <w:lang w:val="fr-FR"/>
+        </w:rPr>
+        <w:br/>
+      </w:r>
+      <w:r>
+        <w:rPr>
+          <w:b/>
+          <w:bCs/>
+          <w:lang w:val="fr-FR"/>
+        </w:rPr>
+        <w:t>Précondition</w:t>
+      </w:r>
+      <w:r>
+        <w:rPr>
+          <w:lang w:val="fr-FR"/>
+        </w:rPr>
+        <w:t> : aucune</w:t>
+      </w:r>
+      <w:r>
+        <w:rPr>
+          <w:lang w:val="fr-FR"/>
+        </w:rPr>
+        <w:br/>
+      </w:r>
+      <w:r>
+        <w:rPr>
+          <w:b/>
+          <w:bCs/>
+          <w:lang w:val="fr-FR"/>
+        </w:rPr>
+        <w:t>Postcondition</w:t>
+      </w:r>
+      <w:r>
+        <w:rPr>
+          <w:lang w:val="fr-FR"/>
+        </w:rPr>
+        <w:t> : pouvoir déplacer le héros et attaquer les monstres</w:t>
+      </w:r>
+      <w:r>
+        <w:rPr>
+          <w:lang w:val="fr-FR"/>
+        </w:rPr>
+        <w:br/>
+      </w:r>
+      <w:r>
+        <w:rPr>
+          <w:b/>
+          <w:bCs/>
+          <w:lang w:val="fr-FR"/>
+        </w:rPr>
+        <w:t>Contraintes</w:t>
+      </w:r>
+      <w:r>
+        <w:rPr>
+          <w:lang w:val="fr-FR"/>
+        </w:rPr>
+        <w:t> : Temps de réponse court pour que l’utilisateur ne soit pas encouragé à changer de jeu</w:t>
+      </w:r>
+      <w:r>
+        <w:rPr>
+          <w:lang w:val="fr-FR"/>
+        </w:rPr>
+        <w:t>.</w:t>
+      </w:r>
+    </w:p>
+    <w:p>
+      <w:pPr>
+        <w:rPr>
+          <w:b/>
+          <w:bCs/>
+          <w:lang w:val="fr-FR"/>
+        </w:rPr>
+      </w:pPr>
+      <w:r>
+        <w:rPr>
+          <w:b/>
+          <w:bCs/>
+          <w:lang w:val="fr-FR"/>
+        </w:rPr>
+        <w:t>Scénario nominal :</w:t>
+      </w:r>
+    </w:p>
+    <w:p>
+      <w:pPr>
+        <w:pStyle w:val="Paragraphedeliste"/>
+        <w:numPr>
+          <w:ilvl w:val="0"/>
+          <w:numId w:val="1"/>
+        </w:numPr>
+        <w:rPr>
+          <w:lang w:val="fr-FR"/>
+        </w:rPr>
+      </w:pPr>
+      <w:r>
+        <w:rPr>
+          <w:lang w:val="fr-FR"/>
+        </w:rPr>
+        <w:t>L’utilisateur ouvre le jeu.</w:t>
+      </w:r>
+    </w:p>
+    <w:p>
+      <w:pPr>
+        <w:pStyle w:val="Paragraphedeliste"/>
+        <w:numPr>
+          <w:ilvl w:val="0"/>
+          <w:numId w:val="1"/>
+        </w:numPr>
+        <w:rPr>
+          <w:lang w:val="fr-FR"/>
+        </w:rPr>
+      </w:pPr>
+      <w:r>
+        <w:rPr>
+          <w:lang w:val="fr-FR"/>
+        </w:rPr>
+        <w:t>Le jeu indique à l’utilisateur qu’il pourra choisir un héros.</w:t>
+      </w:r>
+    </w:p>
+    <w:p>
+      <w:pPr>
+        <w:pStyle w:val="Paragraphedeliste"/>
+        <w:numPr>
+          <w:ilvl w:val="0"/>
+          <w:numId w:val="1"/>
+        </w:numPr>
+        <w:rPr>
+          <w:lang w:val="fr-FR"/>
+        </w:rPr>
+      </w:pPr>
+      <w:r>
+        <w:rPr>
+          <w:lang w:val="fr-FR"/>
+        </w:rPr>
+        <w:t>Une liste de héros (graphiques différents) est proposée à l’utilisateur.</w:t>
+      </w:r>
+    </w:p>
+    <w:p>
+      <w:pPr>
+        <w:pStyle w:val="Paragraphedeliste"/>
+        <w:numPr>
+          <w:ilvl w:val="0"/>
+          <w:numId w:val="1"/>
+        </w:numPr>
+        <w:rPr>
+          <w:lang w:val="fr-FR"/>
+        </w:rPr>
+      </w:pPr>
+      <w:r>
+        <w:rPr>
+          <w:lang w:val="fr-FR"/>
+        </w:rPr>
+        <w:t>L’utilisateur saisit le héros souhaité.</w:t>
+      </w:r>
+    </w:p>
+    <w:p>
+      <w:pPr>
+        <w:pStyle w:val="Paragraphedeliste"/>
+        <w:numPr>
+          <w:ilvl w:val="0"/>
+          <w:numId w:val="1"/>
+        </w:numPr>
+        <w:rPr>
+          <w:lang w:val="fr-FR"/>
+        </w:rPr>
+      </w:pPr>
+      <w:r>
+        <w:rPr>
+          <w:lang w:val="fr-FR"/>
+        </w:rPr>
+        <w:t>Le jeu compare le héros souhaité avec les héros existants.</w:t>
+      </w:r>
+    </w:p>
+    <w:p>
+      <w:pPr>
+        <w:pStyle w:val="Paragraphedeliste"/>
+        <w:numPr>
+          <w:ilvl w:val="0"/>
+          <w:numId w:val="1"/>
+        </w:numPr>
+        <w:rPr>
+          <w:lang w:val="fr-FR"/>
+        </w:rPr>
+      </w:pPr>
+      <w:r>
+        <w:rPr>
+          <w:lang w:val="fr-FR"/>
+        </w:rPr>
+        <w:t>Le jeu génère le héros souhaité.</w:t>
+      </w:r>
+    </w:p>
+    <w:p>
+      <w:pPr>
+        <w:pStyle w:val="Paragraphedeliste"/>
+        <w:numPr>
+          <w:ilvl w:val="0"/>
+          <w:numId w:val="1"/>
+        </w:numPr>
+        <w:rPr>
+          <w:lang w:val="fr-FR"/>
+        </w:rPr>
+      </w:pPr>
+      <w:r>
+        <w:rPr>
+          <w:lang w:val="fr-FR"/>
+        </w:rPr>
+        <w:t>L’utilisateur peut déplacer son héros et attaquer les monstres.</w:t>
+      </w:r>
+    </w:p>
+    <w:p>
+      <w:pPr>
+        <w:rPr>
+          <w:b/>
+          <w:bCs/>
+          <w:lang w:val="fr-FR"/>
+        </w:rPr>
+      </w:pPr>
+      <w:r>
+        <w:rPr>
+          <w:b/>
+          <w:bCs/>
+          <w:lang w:val="fr-FR"/>
+        </w:rPr>
+        <w:t>Scénario alternatif :</w:t>
+      </w:r>
+    </w:p>
+    <w:p>
+      <w:pPr>
+        <w:rPr>
+          <w:lang w:val="fr-FR"/>
+        </w:rPr>
+      </w:pPr>
+      <w:r>
+        <w:rPr>
+          <w:lang w:val="fr-FR"/>
+        </w:rPr>
+        <w:t>A1 : choix du héros indisponible.</w:t>
+      </w:r>
+      <w:r>
+        <w:rPr>
+          <w:lang w:val="fr-FR"/>
+        </w:rPr>
+        <w:br/>
+        <w:t>Cet enchaînement démarre au point 5 du scénario nominal.</w:t>
+      </w:r>
+      <w:r>
+        <w:rPr>
+          <w:lang w:val="fr-FR"/>
+        </w:rPr>
+        <w:br/>
+        <w:t xml:space="preserve">6. Le jeu indique à l’utilisateur que le niveau est indisponible et lui propose de choisir un autre niveau. </w:t>
+      </w:r>
+      <w:r>
+        <w:rPr>
+          <w:lang w:val="fr-FR"/>
+        </w:rPr>
+        <w:br/>
+        <w:t>Le scénario nominal reprend au point 3.</w:t>
+      </w:r>
+      <w:bookmarkStart w:id="3" w:name="_GoBack"/>
       <w:bookmarkEnd w:id="3"/>
+    </w:p>
+    <w:p>
+      <w:pPr>
+        <w:rPr>
+          <w:b/>
+          <w:bCs/>
+          <w:lang w:val="fr-FR"/>
+        </w:rPr>
+      </w:pPr>
+      <w:r>
+        <w:rPr>
+          <w:b/>
+          <w:bCs/>
+          <w:lang w:val="fr-FR"/>
+        </w:rPr>
+        <w:t>Scénario exceptionnel :</w:t>
+      </w:r>
+    </w:p>
+    <w:p>
+      <w:pPr>
+        <w:rPr>
+          <w:lang w:val="fr-FR"/>
+        </w:rPr>
+      </w:pPr>
+      <w:r>
+        <w:rPr>
+          <w:lang w:val="fr-FR"/>
+        </w:rPr>
+        <w:t>E1 : héros généré sur un mur du labyrinthe.</w:t>
+      </w:r>
+      <w:r>
+        <w:rPr>
+          <w:lang w:val="fr-FR"/>
+        </w:rPr>
+        <w:br/>
+        <w:t>Cet enchaînement démarre au point 5 du scénario nominal.</w:t>
+      </w:r>
+      <w:r>
+        <w:rPr>
+          <w:lang w:val="fr-FR"/>
+        </w:rPr>
+        <w:br/>
+        <w:t>6. Le héros est à nouveau regénéré dans une position différente.</w:t>
+      </w:r>
+      <w:r>
+        <w:rPr>
+          <w:lang w:val="fr-FR"/>
+        </w:rPr>
+        <w:br/>
+        <w:t>Le scénario nominal reprend au point 7</w:t>
+      </w:r>
+      <w:r>
+        <w:rPr>
+          <w:lang w:val="fr-FR"/>
+        </w:rPr>
+        <w:br/>
+      </w:r>
+      <w:r>
+        <w:rPr>
+          <w:lang w:val="fr-FR"/>
+        </w:rPr>
+        <w:br/>
+        <w:t>E2 : héros généré près d’un monstre.</w:t>
+      </w:r>
+      <w:r>
+        <w:rPr>
+          <w:lang w:val="fr-FR"/>
+        </w:rPr>
+        <w:br/>
+        <w:t>Cet enchaînement démarre au point 5 du scénario nominal.</w:t>
+      </w:r>
+      <w:r>
+        <w:rPr>
+          <w:lang w:val="fr-FR"/>
+        </w:rPr>
+        <w:br/>
+        <w:t>6. Le héros est à nouveau regénéré dans une position différente.</w:t>
+      </w:r>
+    </w:p>
+    <w:p>
+      <w:pPr>
+        <w:rPr>
+          <w:lang w:val="fr-FR"/>
+        </w:rPr>
+      </w:pPr>
+    </w:p>
+    <w:p>
+      <w:pPr>
+        <w:rPr>
+          <w:b/>
+          <w:bCs/>
+          <w:sz w:val="36"/>
+          <w:szCs w:val="36"/>
+          <w:lang w:val="fr-FR"/>
+        </w:rPr>
+      </w:pPr>
+      <w:r>
+        <w:rPr>
+          <w:b/>
+          <w:bCs/>
+          <w:sz w:val="36"/>
+          <w:szCs w:val="36"/>
+          <w:lang w:val="fr-FR"/>
+        </w:rPr>
+        <w:t>II)</w:t>
+      </w:r>
+      <w:r>
+        <w:rPr>
+          <w:b/>
+          <w:bCs/>
+          <w:sz w:val="36"/>
+          <w:szCs w:val="36"/>
+          <w:lang w:val="fr-FR"/>
+        </w:rPr>
+        <w:br/>
+      </w:r>
+    </w:p>
+    <w:p>
+      <w:pPr>
+        <w:rPr>
+          <w:lang w:val="fr-FR"/>
+        </w:rPr>
+      </w:pPr>
+      <w:r>
+        <w:rPr>
+          <w:b/>
+          <w:bCs/>
+          <w:lang w:val="fr-FR"/>
+        </w:rPr>
+        <w:t xml:space="preserve">Titre : </w:t>
+      </w:r>
+      <w:r>
+        <w:rPr>
+          <w:lang w:val="fr-FR"/>
+        </w:rPr>
+        <w:t xml:space="preserve">Choix </w:t>
+      </w:r>
+      <w:r>
+        <w:rPr>
+          <w:lang w:val="fr-FR"/>
+        </w:rPr>
+        <w:t>du niveau</w:t>
+      </w:r>
+      <w:r>
+        <w:rPr>
+          <w:lang w:val="fr-FR"/>
+        </w:rPr>
+        <w:br/>
+      </w:r>
+      <w:r>
+        <w:rPr>
+          <w:b/>
+          <w:bCs/>
+          <w:lang w:val="fr-FR"/>
+        </w:rPr>
+        <w:t xml:space="preserve">Résumé </w:t>
+      </w:r>
+      <w:r>
+        <w:rPr>
+          <w:lang w:val="fr-FR"/>
+        </w:rPr>
+        <w:t>: L’utilisateur choisit un niveau de jeu (facile, moyen, difficile)</w:t>
+      </w:r>
+      <w:r>
+        <w:rPr>
+          <w:lang w:val="fr-FR"/>
+        </w:rPr>
+        <w:br/>
+      </w:r>
+      <w:r>
+        <w:rPr>
+          <w:b/>
+          <w:bCs/>
+          <w:lang w:val="fr-FR"/>
+        </w:rPr>
+        <w:t>Version</w:t>
+      </w:r>
+      <w:r>
+        <w:rPr>
+          <w:lang w:val="fr-FR"/>
+        </w:rPr>
+        <w:t xml:space="preserve"> : </w:t>
+      </w:r>
+      <w:r>
+        <w:rPr>
+          <w:lang w:val="fr-FR"/>
+        </w:rPr>
+        <w:t>0.2</w:t>
+      </w:r>
+      <w:r>
+        <w:rPr>
+          <w:lang w:val="fr-FR"/>
+        </w:rPr>
+        <w:br/>
+      </w:r>
+      <w:r>
+        <w:rPr>
+          <w:b/>
+          <w:bCs/>
+          <w:lang w:val="fr-FR"/>
+        </w:rPr>
+        <w:t>Date de création</w:t>
+      </w:r>
+      <w:r>
+        <w:rPr>
+          <w:lang w:val="fr-FR"/>
+        </w:rPr>
+        <w:t> : 03/11/2019</w:t>
+      </w:r>
+      <w:r>
+        <w:rPr>
+          <w:lang w:val="fr-FR"/>
+        </w:rPr>
+        <w:br/>
+      </w:r>
+      <w:r>
+        <w:rPr>
+          <w:b/>
+          <w:bCs/>
+          <w:lang w:val="fr-FR"/>
+        </w:rPr>
+        <w:t>Acteurs</w:t>
+      </w:r>
+      <w:r>
+        <w:rPr>
+          <w:lang w:val="fr-FR"/>
+        </w:rPr>
+        <w:t xml:space="preserve"> : L’utilisateur</w:t>
+      </w:r>
+      <w:r>
+        <w:rPr>
+          <w:lang w:val="fr-FR"/>
+        </w:rPr>
+        <w:br/>
+      </w:r>
+      <w:r>
+        <w:rPr>
+          <w:b/>
+          <w:bCs/>
+          <w:lang w:val="fr-FR"/>
+        </w:rPr>
+        <w:t>Responsable</w:t>
+      </w:r>
+      <w:r>
+        <w:rPr>
+          <w:lang w:val="fr-FR"/>
+        </w:rPr>
+        <w:t xml:space="preserve"> : </w:t>
+      </w:r>
+      <w:r>
+        <w:rPr>
+          <w:lang w:val="fr-FR"/>
+        </w:rPr>
+        <w:t>Lucas MAHE</w:t>
+      </w:r>
+      <w:r>
+        <w:rPr>
+          <w:lang w:val="fr-FR"/>
+        </w:rPr>
+        <w:br/>
+      </w:r>
+      <w:r>
+        <w:rPr>
+          <w:b/>
+          <w:bCs/>
+          <w:lang w:val="fr-FR"/>
+        </w:rPr>
+        <w:lastRenderedPageBreak/>
+        <w:t>Précondition</w:t>
+      </w:r>
+      <w:r>
+        <w:rPr>
+          <w:lang w:val="fr-FR"/>
+        </w:rPr>
+        <w:t xml:space="preserve"> : Aucune</w:t>
+      </w:r>
+      <w:r>
+        <w:rPr>
+          <w:lang w:val="fr-FR"/>
+        </w:rPr>
+        <w:br/>
+      </w:r>
+      <w:r>
+        <w:rPr>
+          <w:b/>
+          <w:bCs/>
+          <w:lang w:val="fr-FR"/>
+        </w:rPr>
+        <w:t>Postcondition</w:t>
+      </w:r>
+      <w:r>
+        <w:rPr>
+          <w:lang w:val="fr-FR"/>
+        </w:rPr>
+        <w:t xml:space="preserve"> : Génération Héro</w:t>
+      </w:r>
+      <w:r>
+        <w:rPr>
+          <w:lang w:val="fr-FR"/>
+        </w:rPr>
+        <w:t>s</w:t>
+      </w:r>
+      <w:r>
+        <w:rPr>
+          <w:lang w:val="fr-FR"/>
+        </w:rPr>
+        <w:t xml:space="preserve"> + Labyrinthe </w:t>
+      </w:r>
+      <w:r>
+        <w:rPr>
+          <w:lang w:val="fr-FR"/>
+        </w:rPr>
+        <w:br/>
+      </w:r>
+      <w:r>
+        <w:rPr>
+          <w:b/>
+          <w:bCs/>
+          <w:lang w:val="fr-FR"/>
+        </w:rPr>
+        <w:t>Contraintes</w:t>
+      </w:r>
+      <w:r>
+        <w:rPr>
+          <w:lang w:val="fr-FR"/>
+        </w:rPr>
+        <w:t xml:space="preserve"> : Adapter le labyrinthe au niveau choisi</w:t>
+      </w:r>
+    </w:p>
+    <w:p>
+      <w:pPr>
+        <w:rPr>
+          <w:b/>
+          <w:bCs/>
+          <w:lang w:val="fr-FR"/>
+        </w:rPr>
+      </w:pPr>
+      <w:r>
+        <w:rPr>
+          <w:b/>
+          <w:bCs/>
+          <w:lang w:val="fr-FR"/>
+        </w:rPr>
+        <w:t xml:space="preserve">Scénario </w:t>
+      </w:r>
+      <w:r>
+        <w:rPr>
+          <w:b/>
+          <w:bCs/>
+          <w:lang w:val="fr-FR"/>
+        </w:rPr>
+        <w:t>n</w:t>
+      </w:r>
+      <w:r>
+        <w:rPr>
+          <w:b/>
+          <w:bCs/>
+          <w:lang w:val="fr-FR"/>
+        </w:rPr>
+        <w:t>ominal :</w:t>
+      </w:r>
+    </w:p>
+    <w:p>
+      <w:pPr>
+        <w:ind w:left="708"/>
+        <w:rPr>
+          <w:lang w:val="fr-FR"/>
+        </w:rPr>
+      </w:pPr>
+      <w:r>
+        <w:rPr>
+          <w:lang w:val="fr-FR"/>
+        </w:rPr>
+        <w:t xml:space="preserve">1. </w:t>
+      </w:r>
+      <w:r>
+        <w:rPr>
+          <w:lang w:val="fr-FR"/>
+        </w:rPr>
+        <w:t>L’utilisateur choisi</w:t>
+      </w:r>
+      <w:r>
+        <w:rPr>
+          <w:lang w:val="fr-FR"/>
+        </w:rPr>
+        <w:t>t</w:t>
+      </w:r>
+      <w:r>
+        <w:rPr>
+          <w:lang w:val="fr-FR"/>
+        </w:rPr>
+        <w:t xml:space="preserve"> un niveau parmi les 3 proposés par le jeu.</w:t>
+      </w:r>
+      <w:r>
+        <w:rPr>
+          <w:lang w:val="fr-FR"/>
+        </w:rPr>
+        <w:t>7</w:t>
+      </w:r>
+      <w:r>
+        <w:rPr>
+          <w:lang w:val="fr-FR"/>
+        </w:rPr>
+        <w:br/>
+        <w:t xml:space="preserve">2. </w:t>
+      </w:r>
+      <w:r>
+        <w:rPr>
+          <w:lang w:val="fr-FR"/>
+        </w:rPr>
+        <w:t>Le labyrinthe est généré en fonction du niveau choisi : l’utilisateur choisi</w:t>
+      </w:r>
+      <w:r>
+        <w:rPr>
+          <w:lang w:val="fr-FR"/>
+        </w:rPr>
+        <w:t>t</w:t>
+      </w:r>
+      <w:r>
+        <w:rPr>
+          <w:lang w:val="fr-FR"/>
+        </w:rPr>
+        <w:t xml:space="preserve"> le niveau « moyen »</w:t>
+      </w:r>
+      <w:r>
+        <w:rPr>
+          <w:lang w:val="fr-FR"/>
+        </w:rPr>
+        <w:t>.</w:t>
+      </w:r>
+      <w:r>
+        <w:rPr>
+          <w:lang w:val="fr-FR"/>
+        </w:rPr>
+        <w:br/>
+      </w:r>
+      <w:r>
+        <w:rPr>
+          <w:lang w:val="fr-FR"/>
+        </w:rPr>
+        <w:t>3.</w:t>
+      </w:r>
+      <w:r>
+        <w:rPr>
+          <w:lang w:val="fr-FR"/>
+        </w:rPr>
+        <w:t xml:space="preserve"> </w:t>
+      </w:r>
+      <w:r>
+        <w:rPr>
+          <w:lang w:val="fr-FR"/>
+        </w:rPr>
+        <w:t>L’utilisateur voi</w:t>
+      </w:r>
+      <w:r>
+        <w:rPr>
+          <w:lang w:val="fr-FR"/>
+        </w:rPr>
+        <w:t>t</w:t>
+      </w:r>
+      <w:r>
+        <w:rPr>
+          <w:lang w:val="fr-FR"/>
+        </w:rPr>
+        <w:t xml:space="preserve"> son héro</w:t>
+      </w:r>
+      <w:r>
+        <w:rPr>
+          <w:lang w:val="fr-FR"/>
+        </w:rPr>
+        <w:t>s</w:t>
+      </w:r>
+      <w:r>
+        <w:rPr>
+          <w:lang w:val="fr-FR"/>
+        </w:rPr>
+        <w:t xml:space="preserve"> généré</w:t>
+      </w:r>
+      <w:r>
+        <w:rPr>
+          <w:lang w:val="fr-FR"/>
+        </w:rPr>
+        <w:t>.</w:t>
+      </w:r>
+      <w:r>
+        <w:rPr>
+          <w:lang w:val="fr-FR"/>
+        </w:rPr>
+        <w:br/>
+      </w:r>
+      <w:r>
+        <w:rPr>
+          <w:lang w:val="fr-FR"/>
+        </w:rPr>
+        <w:t>4.</w:t>
+      </w:r>
+      <w:r>
+        <w:rPr>
+          <w:lang w:val="fr-FR"/>
+        </w:rPr>
+        <w:t xml:space="preserve"> </w:t>
+      </w:r>
+      <w:r>
+        <w:rPr>
+          <w:lang w:val="fr-FR"/>
+        </w:rPr>
+        <w:t>L’utilisateur peut déplacer son héro</w:t>
+      </w:r>
+      <w:r>
+        <w:rPr>
+          <w:lang w:val="fr-FR"/>
+        </w:rPr>
+        <w:t>s</w:t>
+      </w:r>
+      <w:r>
+        <w:rPr>
+          <w:lang w:val="fr-FR"/>
+        </w:rPr>
+        <w:br/>
+      </w:r>
+      <w:r>
+        <w:rPr>
+          <w:lang w:val="fr-FR"/>
+        </w:rPr>
+        <w:t>5.</w:t>
+      </w:r>
+      <w:r>
+        <w:rPr>
+          <w:lang w:val="fr-FR"/>
+        </w:rPr>
+        <w:t xml:space="preserve"> </w:t>
+      </w:r>
+      <w:r>
+        <w:rPr>
+          <w:lang w:val="fr-FR"/>
+        </w:rPr>
+        <w:t>L’utilisateur peut combattre les monstres</w:t>
+      </w:r>
+      <w:r>
+        <w:rPr>
+          <w:lang w:val="fr-FR"/>
+        </w:rPr>
+        <w:t>.</w:t>
+      </w:r>
+      <w:r>
+        <w:rPr>
+          <w:lang w:val="fr-FR"/>
+        </w:rPr>
+        <w:br/>
+      </w:r>
+      <w:r>
+        <w:rPr>
+          <w:lang w:val="fr-FR"/>
+        </w:rPr>
+        <w:t>6.</w:t>
+      </w:r>
+      <w:r>
+        <w:rPr>
+          <w:lang w:val="fr-FR"/>
+        </w:rPr>
+        <w:t xml:space="preserve"> </w:t>
+      </w:r>
+      <w:r>
+        <w:rPr>
+          <w:lang w:val="fr-FR"/>
+        </w:rPr>
+        <w:t>L’utilisateur peut tomber sur des cases spéciales</w:t>
+      </w:r>
+      <w:r>
+        <w:rPr>
+          <w:lang w:val="fr-FR"/>
+        </w:rPr>
+        <w:t>.</w:t>
+      </w:r>
+    </w:p>
+    <w:p>
+      <w:pPr>
+        <w:rPr>
+          <w:b/>
+          <w:bCs/>
+          <w:lang w:val="fr-FR"/>
+        </w:rPr>
+      </w:pPr>
+      <w:r>
+        <w:rPr>
+          <w:b/>
+          <w:bCs/>
+          <w:lang w:val="fr-FR"/>
+        </w:rPr>
+        <w:t xml:space="preserve">Scénario </w:t>
+      </w:r>
+      <w:r>
+        <w:rPr>
+          <w:b/>
+          <w:bCs/>
+          <w:lang w:val="fr-FR"/>
+        </w:rPr>
+        <w:t>a</w:t>
+      </w:r>
+      <w:r>
+        <w:rPr>
+          <w:b/>
+          <w:bCs/>
+          <w:lang w:val="fr-FR"/>
+        </w:rPr>
+        <w:t>lternatif :</w:t>
+      </w:r>
+    </w:p>
+    <w:p>
+      <w:pPr>
+        <w:ind w:left="708"/>
+        <w:rPr>
+          <w:lang w:val="fr-FR"/>
+        </w:rPr>
+      </w:pPr>
+      <w:r>
+        <w:rPr>
+          <w:lang w:val="fr-FR"/>
+        </w:rPr>
+        <w:t>2.2</w:t>
+      </w:r>
+      <w:r>
+        <w:rPr>
+          <w:lang w:val="fr-FR"/>
+        </w:rPr>
+        <w:tab/>
+        <w:t>L’utilisateur choisi</w:t>
+      </w:r>
+      <w:r>
+        <w:rPr>
+          <w:lang w:val="fr-FR"/>
+        </w:rPr>
+        <w:t>t</w:t>
+      </w:r>
+      <w:r>
+        <w:rPr>
+          <w:lang w:val="fr-FR"/>
+        </w:rPr>
+        <w:t xml:space="preserve"> le niveau facile</w:t>
+      </w:r>
+      <w:r>
+        <w:rPr>
+          <w:lang w:val="fr-FR"/>
+        </w:rPr>
+        <w:t>.</w:t>
+      </w:r>
+      <w:r>
+        <w:rPr>
+          <w:lang w:val="fr-FR"/>
+        </w:rPr>
+        <w:br/>
+      </w:r>
+      <w:r>
+        <w:rPr>
+          <w:lang w:val="fr-FR"/>
+        </w:rPr>
+        <w:t xml:space="preserve">2.3 </w:t>
+      </w:r>
+      <w:r>
+        <w:rPr>
+          <w:lang w:val="fr-FR"/>
+        </w:rPr>
+        <w:tab/>
+        <w:t>L’utilisateur chois</w:t>
+      </w:r>
+      <w:r>
+        <w:rPr>
+          <w:lang w:val="fr-FR"/>
+        </w:rPr>
+        <w:t>it</w:t>
+      </w:r>
+      <w:r>
+        <w:rPr>
+          <w:lang w:val="fr-FR"/>
+        </w:rPr>
+        <w:t xml:space="preserve"> le niveau difficile </w:t>
+      </w:r>
+    </w:p>
+    <w:p>
+      <w:pPr>
+        <w:rPr>
+          <w:b/>
+          <w:bCs/>
+          <w:lang w:val="fr-FR"/>
+        </w:rPr>
+      </w:pPr>
+      <w:r>
+        <w:rPr>
+          <w:b/>
+          <w:bCs/>
+          <w:lang w:val="fr-FR"/>
+        </w:rPr>
+        <w:t xml:space="preserve">Scénario </w:t>
+      </w:r>
+      <w:r>
+        <w:rPr>
+          <w:b/>
+          <w:bCs/>
+          <w:lang w:val="fr-FR"/>
+        </w:rPr>
+        <w:t>e</w:t>
+      </w:r>
+      <w:r>
+        <w:rPr>
+          <w:b/>
+          <w:bCs/>
+          <w:lang w:val="fr-FR"/>
+        </w:rPr>
+        <w:t>xceptionnel :</w:t>
+      </w:r>
+    </w:p>
+    <w:p>
+      <w:pPr>
+        <w:ind w:left="708"/>
+        <w:rPr>
+          <w:lang w:val="fr-FR"/>
+        </w:rPr>
+      </w:pPr>
+      <w:r>
+        <w:rPr>
+          <w:lang w:val="fr-FR"/>
+        </w:rPr>
+        <w:t>1.b</w:t>
+      </w:r>
+      <w:r>
+        <w:rPr>
+          <w:lang w:val="fr-FR"/>
+        </w:rPr>
+        <w:tab/>
+        <w:t>L’utilisateur décide de quitter le jeu</w:t>
+      </w:r>
+      <w:r>
+        <w:rPr>
+          <w:lang w:val="fr-FR"/>
+        </w:rPr>
+        <w:t>.</w:t>
+      </w:r>
+      <w:r>
+        <w:rPr>
+          <w:lang w:val="fr-FR"/>
+        </w:rPr>
+        <w:br/>
+      </w:r>
+      <w:r>
+        <w:rPr>
+          <w:lang w:val="fr-FR"/>
+        </w:rPr>
+        <w:t>1.c</w:t>
+      </w:r>
+      <w:r>
+        <w:rPr>
+          <w:lang w:val="fr-FR"/>
+        </w:rPr>
+        <w:tab/>
+        <w:t>Au bout d’une durée de 60 secondes, l’utilisateur n’a pas choisi de niveau</w:t>
+      </w:r>
+      <w:r>
+        <w:rPr>
+          <w:lang w:val="fr-FR"/>
+        </w:rPr>
+        <w:t>.</w:t>
+      </w:r>
+      <w:r>
+        <w:rPr>
+          <w:lang w:val="fr-FR"/>
+        </w:rPr>
+        <w:br/>
+      </w:r>
+      <w:r>
+        <w:rPr>
+          <w:lang w:val="fr-FR"/>
+        </w:rPr>
+        <w:br/>
+      </w:r>
+      <w:r>
+        <w:rPr>
+          <w:lang w:val="fr-FR"/>
+        </w:rPr>
+        <w:t>2.c</w:t>
+      </w:r>
+      <w:r>
+        <w:rPr>
+          <w:lang w:val="fr-FR"/>
+        </w:rPr>
+        <w:tab/>
+        <w:t>Le niveau est automatiquement mis sur « moyen »</w:t>
+      </w:r>
+      <w:r>
+        <w:rPr>
+          <w:lang w:val="fr-FR"/>
+        </w:rPr>
+        <w:t>.</w:t>
+      </w:r>
+    </w:p>
+    <w:p>
+      <w:pPr>
+        <w:ind w:left="708"/>
+        <w:rPr>
+          <w:lang w:val="fr-FR"/>
+        </w:rPr>
+      </w:pPr>
+      <w:r>
+        <w:rPr>
+          <w:lang w:val="fr-FR"/>
+        </w:rPr>
+        <w:t xml:space="preserve">3.b </w:t>
+      </w:r>
+      <w:r>
+        <w:rPr>
+          <w:lang w:val="fr-FR"/>
+        </w:rPr>
+        <w:tab/>
+        <w:t>L’utilisateur quitte le jeu en cours</w:t>
+      </w:r>
+      <w:r>
+        <w:rPr>
+          <w:lang w:val="fr-FR"/>
+        </w:rPr>
+        <w:t>.</w:t>
+      </w:r>
+    </w:p>
+    <w:p>
+      <w:pPr>
+        <w:ind w:left="708"/>
+        <w:rPr>
+          <w:lang w:val="fr-FR"/>
+        </w:rPr>
+      </w:pPr>
+    </w:p>
+    <w:p>
+      <w:pPr>
+        <w:rPr>
+          <w:b/>
+          <w:bCs/>
+          <w:sz w:val="36"/>
+          <w:szCs w:val="36"/>
+          <w:lang w:val="fr-FR"/>
+        </w:rPr>
+      </w:pPr>
+      <w:r>
+        <w:rPr>
+          <w:b/>
+          <w:bCs/>
+          <w:sz w:val="36"/>
+          <w:szCs w:val="36"/>
+          <w:lang w:val="fr-FR"/>
+        </w:rPr>
+        <w:t>III)</w:t>
+      </w:r>
+    </w:p>
+    <w:p>
+      <w:pPr>
+        <w:ind w:left="708"/>
+        <w:rPr>
+          <w:lang w:val="fr-FR"/>
+        </w:rPr>
+      </w:pPr>
+    </w:p>
+    <w:p>
+      <w:pPr>
+        <w:rPr>
+          <w:lang w:val="fr-FR"/>
+        </w:rPr>
+      </w:pPr>
+      <w:r>
+        <w:rPr>
+          <w:b/>
+          <w:bCs/>
+          <w:lang w:val="fr-FR"/>
+        </w:rPr>
+        <w:t>Titre</w:t>
+      </w:r>
+      <w:r>
+        <w:rPr>
+          <w:lang w:val="fr-FR"/>
+        </w:rPr>
+        <w:t xml:space="preserve"> : Déplacement du héros</w:t>
+      </w:r>
+      <w:r>
+        <w:rPr>
+          <w:lang w:val="fr-FR"/>
+        </w:rPr>
+        <w:br/>
+      </w:r>
+      <w:r>
+        <w:rPr>
+          <w:b/>
+          <w:bCs/>
+          <w:lang w:val="fr-FR"/>
+        </w:rPr>
+        <w:t>Résumé</w:t>
+      </w:r>
+      <w:r>
+        <w:rPr>
+          <w:lang w:val="fr-FR"/>
+        </w:rPr>
+        <w:t xml:space="preserve"> : L’utilisateur choisit de se déplacer sur une case adjacente au héros (gauche, droite, haut, bas)</w:t>
+      </w:r>
+      <w:r>
+        <w:rPr>
+          <w:lang w:val="fr-FR"/>
+        </w:rPr>
+        <w:br/>
+      </w:r>
+      <w:r>
+        <w:rPr>
+          <w:b/>
+          <w:bCs/>
+          <w:lang w:val="fr-FR"/>
+        </w:rPr>
+        <w:t>Version</w:t>
+      </w:r>
+      <w:r>
+        <w:rPr>
+          <w:lang w:val="fr-FR"/>
+        </w:rPr>
+        <w:t xml:space="preserve"> : </w:t>
+      </w:r>
+      <w:r>
+        <w:rPr>
+          <w:lang w:val="fr-FR"/>
+        </w:rPr>
+        <w:t>0.2</w:t>
+      </w:r>
+      <w:r>
+        <w:rPr>
+          <w:lang w:val="fr-FR"/>
+        </w:rPr>
+        <w:br/>
+      </w:r>
+      <w:r>
+        <w:rPr>
+          <w:b/>
+          <w:bCs/>
+          <w:lang w:val="fr-FR"/>
+        </w:rPr>
+        <w:t>Date</w:t>
+      </w:r>
+      <w:r>
+        <w:rPr>
+          <w:lang w:val="fr-FR"/>
+        </w:rPr>
+        <w:t xml:space="preserve"> </w:t>
+      </w:r>
+      <w:r>
+        <w:rPr>
+          <w:b/>
+          <w:bCs/>
+          <w:lang w:val="fr-FR"/>
+        </w:rPr>
+        <w:t>de</w:t>
+      </w:r>
+      <w:r>
+        <w:rPr>
+          <w:lang w:val="fr-FR"/>
+        </w:rPr>
+        <w:t xml:space="preserve"> </w:t>
+      </w:r>
+      <w:r>
+        <w:rPr>
+          <w:b/>
+          <w:bCs/>
+          <w:lang w:val="fr-FR"/>
+        </w:rPr>
+        <w:t>création</w:t>
+      </w:r>
+      <w:r>
+        <w:rPr>
+          <w:lang w:val="fr-FR"/>
+        </w:rPr>
+        <w:t> : 03/11/2019</w:t>
+      </w:r>
+      <w:r>
+        <w:rPr>
+          <w:lang w:val="fr-FR"/>
+        </w:rPr>
+        <w:br/>
+      </w:r>
+      <w:r>
+        <w:rPr>
+          <w:b/>
+          <w:bCs/>
+          <w:lang w:val="fr-FR"/>
+        </w:rPr>
+        <w:t>Acteurs</w:t>
+      </w:r>
+      <w:r>
+        <w:rPr>
+          <w:lang w:val="fr-FR"/>
+        </w:rPr>
+        <w:t xml:space="preserve"> : L’utilisateur</w:t>
+      </w:r>
+      <w:r>
+        <w:rPr>
+          <w:lang w:val="fr-FR"/>
+        </w:rPr>
+        <w:br/>
+      </w:r>
+      <w:r>
+        <w:rPr>
+          <w:b/>
+          <w:bCs/>
+          <w:lang w:val="fr-FR"/>
+        </w:rPr>
+        <w:t>Responsable</w:t>
+      </w:r>
+      <w:r>
+        <w:rPr>
+          <w:lang w:val="fr-FR"/>
+        </w:rPr>
+        <w:t xml:space="preserve"> : </w:t>
+      </w:r>
+      <w:r>
+        <w:rPr>
+          <w:lang w:val="fr-FR"/>
+        </w:rPr>
+        <w:t>Simon DENIAUX</w:t>
+      </w:r>
+      <w:r>
+        <w:rPr>
+          <w:lang w:val="fr-FR"/>
+        </w:rPr>
+        <w:br/>
+      </w:r>
+      <w:r>
+        <w:rPr>
+          <w:b/>
+          <w:bCs/>
+          <w:lang w:val="fr-FR"/>
+        </w:rPr>
+        <w:t>Précondition</w:t>
+      </w:r>
+      <w:r>
+        <w:rPr>
+          <w:lang w:val="fr-FR"/>
+        </w:rPr>
+        <w:t xml:space="preserve"> : Héros vivant</w:t>
+      </w:r>
+      <w:r>
+        <w:rPr>
+          <w:lang w:val="fr-FR"/>
+        </w:rPr>
+        <w:br/>
+      </w:r>
+      <w:r>
+        <w:rPr>
+          <w:b/>
+          <w:bCs/>
+          <w:lang w:val="fr-FR"/>
+        </w:rPr>
+        <w:t>Postcondition</w:t>
+      </w:r>
+      <w:r>
+        <w:rPr>
+          <w:lang w:val="fr-FR"/>
+        </w:rPr>
+        <w:t xml:space="preserve"> :  //</w:t>
+      </w:r>
+      <w:r>
+        <w:rPr>
+          <w:lang w:val="fr-FR"/>
+        </w:rPr>
+        <w:br/>
+      </w:r>
+      <w:r>
+        <w:rPr>
+          <w:b/>
+          <w:bCs/>
+          <w:lang w:val="fr-FR"/>
+        </w:rPr>
+        <w:t>Contraintes</w:t>
+      </w:r>
+      <w:r>
+        <w:rPr>
+          <w:lang w:val="fr-FR"/>
+        </w:rPr>
+        <w:t xml:space="preserve"> : Vérifier si la case adjacente choisie est libre (pas d’obstacle) et </w:t>
+      </w:r>
+      <w:r>
+        <w:rPr>
+          <w:lang w:val="fr-FR"/>
+        </w:rPr>
+        <w:t>s’il</w:t>
+      </w:r>
+      <w:r>
+        <w:rPr>
+          <w:lang w:val="fr-FR"/>
+        </w:rPr>
+        <w:t xml:space="preserve"> y a un monstre pour mort du héros</w:t>
+      </w:r>
+    </w:p>
+    <w:p>
+      <w:pPr>
+        <w:rPr>
+          <w:b/>
+          <w:bCs/>
+          <w:lang w:val="fr-FR"/>
+        </w:rPr>
+      </w:pPr>
+      <w:r>
+        <w:rPr>
+          <w:b/>
+          <w:bCs/>
+          <w:lang w:val="fr-FR"/>
+        </w:rPr>
+        <w:t xml:space="preserve">Scénario </w:t>
+      </w:r>
+      <w:r>
+        <w:rPr>
+          <w:b/>
+          <w:bCs/>
+          <w:lang w:val="fr-FR"/>
+        </w:rPr>
+        <w:t>n</w:t>
+      </w:r>
+      <w:r>
+        <w:rPr>
+          <w:b/>
+          <w:bCs/>
+          <w:lang w:val="fr-FR"/>
+        </w:rPr>
+        <w:t>ominal :</w:t>
+      </w:r>
+    </w:p>
+    <w:p>
+      <w:pPr>
+        <w:pStyle w:val="Paragraphedeliste"/>
+        <w:numPr>
+          <w:ilvl w:val="0"/>
+          <w:numId w:val="2"/>
+        </w:numPr>
+        <w:rPr>
+          <w:lang w:val="fr-FR"/>
+        </w:rPr>
+      </w:pPr>
+      <w:r>
+        <w:rPr>
+          <w:lang w:val="fr-FR"/>
+        </w:rPr>
+        <w:t>L’utilisateur choisi</w:t>
+      </w:r>
+      <w:r>
+        <w:rPr>
+          <w:lang w:val="fr-FR"/>
+        </w:rPr>
+        <w:t>t</w:t>
+      </w:r>
+      <w:r>
+        <w:rPr>
+          <w:lang w:val="fr-FR"/>
+        </w:rPr>
+        <w:t xml:space="preserve"> un niveau parmi les 4 directions possibles.</w:t>
+      </w:r>
+    </w:p>
+    <w:p>
+      <w:pPr>
+        <w:pStyle w:val="Paragraphedeliste"/>
+        <w:numPr>
+          <w:ilvl w:val="0"/>
+          <w:numId w:val="2"/>
+        </w:numPr>
+        <w:rPr>
+          <w:lang w:val="fr-FR"/>
+        </w:rPr>
+      </w:pPr>
+      <w:r>
+        <w:rPr>
+          <w:lang w:val="fr-FR"/>
+        </w:rPr>
+        <w:t>L’algorithme vérifie si la case est libre</w:t>
+      </w:r>
+      <w:r>
+        <w:rPr>
+          <w:lang w:val="fr-FR"/>
+        </w:rPr>
+        <w:t>.</w:t>
+      </w:r>
+    </w:p>
+    <w:p>
+      <w:pPr>
+        <w:pStyle w:val="Paragraphedeliste"/>
+        <w:numPr>
+          <w:ilvl w:val="0"/>
+          <w:numId w:val="2"/>
+        </w:numPr>
+        <w:rPr>
+          <w:lang w:val="fr-FR"/>
+        </w:rPr>
+      </w:pPr>
+      <w:r>
+        <w:rPr>
+          <w:lang w:val="fr-FR"/>
+        </w:rPr>
+        <w:t>Si c’est le cas, le déplacement peut être effectué.</w:t>
+      </w:r>
+    </w:p>
+    <w:p>
+      <w:pPr>
+        <w:pStyle w:val="Paragraphedeliste"/>
+        <w:numPr>
+          <w:ilvl w:val="0"/>
+          <w:numId w:val="2"/>
+        </w:numPr>
+        <w:rPr>
+          <w:lang w:val="fr-FR"/>
+        </w:rPr>
+      </w:pPr>
+      <w:r>
+        <w:rPr>
+          <w:lang w:val="fr-FR"/>
+        </w:rPr>
+        <w:t>Sinon pas de déplacement et l’utilisateur peut choisir une autre direction.</w:t>
+      </w:r>
+    </w:p>
+    <w:p>
+      <w:pPr>
+        <w:rPr>
+          <w:b/>
+          <w:bCs/>
+          <w:lang w:val="fr-FR"/>
+        </w:rPr>
+      </w:pPr>
+      <w:r>
+        <w:rPr>
+          <w:b/>
+          <w:bCs/>
+          <w:lang w:val="fr-FR"/>
+        </w:rPr>
+        <w:t xml:space="preserve">Scénario </w:t>
+      </w:r>
+      <w:r>
+        <w:rPr>
+          <w:b/>
+          <w:bCs/>
+          <w:lang w:val="fr-FR"/>
+        </w:rPr>
+        <w:t>a</w:t>
+      </w:r>
+      <w:r>
+        <w:rPr>
+          <w:b/>
+          <w:bCs/>
+          <w:lang w:val="fr-FR"/>
+        </w:rPr>
+        <w:t>lternatif :</w:t>
+      </w:r>
+    </w:p>
+    <w:p>
+      <w:pPr>
+        <w:rPr>
+          <w:lang w:val="fr-FR"/>
+        </w:rPr>
+      </w:pPr>
+      <w:r>
+        <w:rPr>
+          <w:lang w:val="fr-FR"/>
+        </w:rPr>
+        <w:t>2.2</w:t>
+      </w:r>
+      <w:r>
+        <w:rPr>
+          <w:lang w:val="fr-FR"/>
+        </w:rPr>
+        <w:tab/>
+        <w:t>L’utilisateur choisi</w:t>
+      </w:r>
+      <w:r>
+        <w:rPr>
+          <w:lang w:val="fr-FR"/>
+        </w:rPr>
+        <w:t>t</w:t>
+      </w:r>
+      <w:r>
+        <w:rPr>
+          <w:lang w:val="fr-FR"/>
+        </w:rPr>
+        <w:t xml:space="preserve"> un</w:t>
+      </w:r>
+      <w:r>
+        <w:rPr>
+          <w:lang w:val="fr-FR"/>
+        </w:rPr>
+        <w:t>e</w:t>
+      </w:r>
+      <w:r>
+        <w:rPr>
+          <w:lang w:val="fr-FR"/>
+        </w:rPr>
+        <w:t xml:space="preserve"> </w:t>
+      </w:r>
+      <w:r>
+        <w:rPr>
+          <w:lang w:val="fr-FR"/>
+        </w:rPr>
+        <w:t>direction parmi les 4</w:t>
+      </w:r>
+      <w:r>
+        <w:rPr>
+          <w:lang w:val="fr-FR"/>
+        </w:rPr>
+        <w:t xml:space="preserve"> possibles.</w:t>
+      </w:r>
+      <w:r>
+        <w:rPr>
+          <w:lang w:val="fr-FR"/>
+        </w:rPr>
+        <w:br/>
+      </w:r>
+      <w:r>
+        <w:rPr>
+          <w:lang w:val="fr-FR"/>
+        </w:rPr>
+        <w:t xml:space="preserve">2.3 </w:t>
+      </w:r>
+      <w:r>
+        <w:rPr>
+          <w:lang w:val="fr-FR"/>
+        </w:rPr>
+        <w:tab/>
+        <w:t xml:space="preserve">L’algorithme vérifie </w:t>
+      </w:r>
+      <w:r>
+        <w:rPr>
+          <w:lang w:val="fr-FR"/>
+        </w:rPr>
+        <w:t>s’il</w:t>
+      </w:r>
+      <w:r>
+        <w:rPr>
+          <w:lang w:val="fr-FR"/>
+        </w:rPr>
+        <w:t xml:space="preserve"> y a un monstre</w:t>
+      </w:r>
+      <w:r>
+        <w:rPr>
+          <w:lang w:val="fr-FR"/>
+        </w:rPr>
+        <w:t>.</w:t>
+      </w:r>
+      <w:r>
+        <w:rPr>
+          <w:lang w:val="fr-FR"/>
+        </w:rPr>
+        <w:br/>
+      </w:r>
+      <w:r>
+        <w:rPr>
+          <w:lang w:val="fr-FR"/>
+        </w:rPr>
+        <w:t>2.4</w:t>
+      </w:r>
+      <w:r>
+        <w:rPr>
+          <w:lang w:val="fr-FR"/>
+        </w:rPr>
+        <w:tab/>
+        <w:t>Si c’est le cas, le héros meurt</w:t>
+      </w:r>
     </w:p>
     <w:sectPr>
       <w:pgSz w:w="11906" w:h="16838"/>
-      <w:pgMar w:top="1417" w:right="1417" w:bottom="1417" w:left="1417" w:header="708" w:footer="708" w:gutter="0"/>
+      <w:pgMar w:top="720" w:right="720" w:bottom="720" w:left="720" w:header="708" w:footer="708" w:gutter="0"/>
       <w:pgNumType w:start="0"/>
       <w:cols w:space="708"/>
       <w:titlePg/>
@@ -1169,6 +3505,195 @@
     </w:sectPr>
   </w:body>
 </w:document>
+</file>
+
+<file path=word/numbering.xml><?xml version="1.0" encoding="utf-8"?>
+<w:numbering xmlns:wpc="http://schemas.microsoft.com/office/word/2010/wordprocessingCanvas" xmlns:cx="http://schemas.microsoft.com/office/drawing/2014/chartex" xmlns:cx1="http://schemas.microsoft.com/office/drawing/2015/9/8/chartex" xmlns:cx2="http://schemas.microsoft.com/office/drawing/2015/10/21/chartex" xmlns:cx3="http://schemas.microsoft.com/office/drawing/2016/5/9/chartex" xmlns:cx4="http://schemas.microsoft.com/office/drawing/2016/5/10/chartex" xmlns:cx5="http://schemas.microsoft.com/office/drawing/2016/5/11/chartex" xmlns:cx6="http://schemas.microsoft.com/office/drawing/2016/5/12/chartex" xmlns:cx7="http://schemas.microsoft.com/office/drawing/2016/5/13/chartex" xmlns:cx8="http://schemas.microsoft.com/office/drawing/2016/5/14/chartex" xmlns:mc="http://schemas.openxmlformats.org/markup-compatibility/2006" xmlns:aink="http://schemas.microsoft.com/office/drawing/2016/ink" xmlns:am3d="http://schemas.microsoft.com/office/drawing/2017/model3d" xmlns:o="urn:schemas-microsoft-com:office:office" xmlns:r="http://schemas.openxmlformats.org/officeDocument/2006/relationships" xmlns:m="http://schemas.openxmlformats.org/officeDocument/2006/math" xmlns:v="urn:schemas-microsoft-com:vml" xmlns:wp14="http://schemas.microsoft.com/office/word/2010/wordprocessingDrawing" xmlns:wp="http://schemas.openxmlformats.org/drawingml/2006/wordprocessingDrawing" xmlns:w10="urn:schemas-microsoft-com:office:word" xmlns:w="http://schemas.openxmlformats.org/wordprocessingml/2006/main" xmlns:w14="http://schemas.microsoft.com/office/word/2010/wordml" xmlns:w15="http://schemas.microsoft.com/office/word/2012/wordml" xmlns:w16cid="http://schemas.microsoft.com/office/word/2016/wordml/cid" xmlns:w16se="http://schemas.microsoft.com/office/word/2015/wordml/symex" xmlns:wpg="http://schemas.microsoft.com/office/word/2010/wordprocessingGroup" xmlns:wpi="http://schemas.microsoft.com/office/word/2010/wordprocessingInk" xmlns:wne="http://schemas.microsoft.com/office/word/2006/wordml" xmlns:wps="http://schemas.microsoft.com/office/word/2010/wordprocessingShape" mc:Ignorable="w14 w15 w16se w16cid wp14">
+  <w:abstractNum w:abstractNumId="0" w15:restartNumberingAfterBreak="0">
+    <w:nsid w:val="71A63F9E"/>
+    <w:multiLevelType w:val="hybridMultilevel"/>
+    <w:tmpl w:val="62B661C8"/>
+    <w:lvl w:ilvl="0" w:tplc="951850C0">
+      <w:start w:val="1"/>
+      <w:numFmt w:val="decimal"/>
+      <w:lvlText w:val="%1."/>
+      <w:lvlJc w:val="left"/>
+      <w:pPr>
+        <w:ind w:left="1068" w:hanging="360"/>
+      </w:pPr>
+      <w:rPr>
+        <w:rFonts w:hint="default"/>
+      </w:rPr>
+    </w:lvl>
+    <w:lvl w:ilvl="1" w:tplc="040C0019" w:tentative="1">
+      <w:start w:val="1"/>
+      <w:numFmt w:val="lowerLetter"/>
+      <w:lvlText w:val="%2."/>
+      <w:lvlJc w:val="left"/>
+      <w:pPr>
+        <w:ind w:left="1788" w:hanging="360"/>
+      </w:pPr>
+    </w:lvl>
+    <w:lvl w:ilvl="2" w:tplc="040C001B" w:tentative="1">
+      <w:start w:val="1"/>
+      <w:numFmt w:val="lowerRoman"/>
+      <w:lvlText w:val="%3."/>
+      <w:lvlJc w:val="right"/>
+      <w:pPr>
+        <w:ind w:left="2508" w:hanging="180"/>
+      </w:pPr>
+    </w:lvl>
+    <w:lvl w:ilvl="3" w:tplc="040C000F" w:tentative="1">
+      <w:start w:val="1"/>
+      <w:numFmt w:val="decimal"/>
+      <w:lvlText w:val="%4."/>
+      <w:lvlJc w:val="left"/>
+      <w:pPr>
+        <w:ind w:left="3228" w:hanging="360"/>
+      </w:pPr>
+    </w:lvl>
+    <w:lvl w:ilvl="4" w:tplc="040C0019" w:tentative="1">
+      <w:start w:val="1"/>
+      <w:numFmt w:val="lowerLetter"/>
+      <w:lvlText w:val="%5."/>
+      <w:lvlJc w:val="left"/>
+      <w:pPr>
+        <w:ind w:left="3948" w:hanging="360"/>
+      </w:pPr>
+    </w:lvl>
+    <w:lvl w:ilvl="5" w:tplc="040C001B" w:tentative="1">
+      <w:start w:val="1"/>
+      <w:numFmt w:val="lowerRoman"/>
+      <w:lvlText w:val="%6."/>
+      <w:lvlJc w:val="right"/>
+      <w:pPr>
+        <w:ind w:left="4668" w:hanging="180"/>
+      </w:pPr>
+    </w:lvl>
+    <w:lvl w:ilvl="6" w:tplc="040C000F" w:tentative="1">
+      <w:start w:val="1"/>
+      <w:numFmt w:val="decimal"/>
+      <w:lvlText w:val="%7."/>
+      <w:lvlJc w:val="left"/>
+      <w:pPr>
+        <w:ind w:left="5388" w:hanging="360"/>
+      </w:pPr>
+    </w:lvl>
+    <w:lvl w:ilvl="7" w:tplc="040C0019" w:tentative="1">
+      <w:start w:val="1"/>
+      <w:numFmt w:val="lowerLetter"/>
+      <w:lvlText w:val="%8."/>
+      <w:lvlJc w:val="left"/>
+      <w:pPr>
+        <w:ind w:left="6108" w:hanging="360"/>
+      </w:pPr>
+    </w:lvl>
+    <w:lvl w:ilvl="8" w:tplc="040C001B" w:tentative="1">
+      <w:start w:val="1"/>
+      <w:numFmt w:val="lowerRoman"/>
+      <w:lvlText w:val="%9."/>
+      <w:lvlJc w:val="right"/>
+      <w:pPr>
+        <w:ind w:left="6828" w:hanging="180"/>
+      </w:pPr>
+    </w:lvl>
+  </w:abstractNum>
+  <w:abstractNum w:abstractNumId="1" w15:restartNumberingAfterBreak="0">
+    <w:nsid w:val="7A55749F"/>
+    <w:multiLevelType w:val="hybridMultilevel"/>
+    <w:tmpl w:val="50089282"/>
+    <w:lvl w:ilvl="0" w:tplc="040C000F">
+      <w:start w:val="1"/>
+      <w:numFmt w:val="decimal"/>
+      <w:lvlText w:val="%1."/>
+      <w:lvlJc w:val="left"/>
+      <w:pPr>
+        <w:ind w:left="720" w:hanging="360"/>
+      </w:pPr>
+      <w:rPr>
+        <w:rFonts w:hint="default"/>
+      </w:rPr>
+    </w:lvl>
+    <w:lvl w:ilvl="1" w:tplc="040C0019" w:tentative="1">
+      <w:start w:val="1"/>
+      <w:numFmt w:val="lowerLetter"/>
+      <w:lvlText w:val="%2."/>
+      <w:lvlJc w:val="left"/>
+      <w:pPr>
+        <w:ind w:left="1440" w:hanging="360"/>
+      </w:pPr>
+    </w:lvl>
+    <w:lvl w:ilvl="2" w:tplc="040C001B" w:tentative="1">
+      <w:start w:val="1"/>
+      <w:numFmt w:val="lowerRoman"/>
+      <w:lvlText w:val="%3."/>
+      <w:lvlJc w:val="right"/>
+      <w:pPr>
+        <w:ind w:left="2160" w:hanging="180"/>
+      </w:pPr>
+    </w:lvl>
+    <w:lvl w:ilvl="3" w:tplc="040C000F" w:tentative="1">
+      <w:start w:val="1"/>
+      <w:numFmt w:val="decimal"/>
+      <w:lvlText w:val="%4."/>
+      <w:lvlJc w:val="left"/>
+      <w:pPr>
+        <w:ind w:left="2880" w:hanging="360"/>
+      </w:pPr>
+    </w:lvl>
+    <w:lvl w:ilvl="4" w:tplc="040C0019" w:tentative="1">
+      <w:start w:val="1"/>
+      <w:numFmt w:val="lowerLetter"/>
+      <w:lvlText w:val="%5."/>
+      <w:lvlJc w:val="left"/>
+      <w:pPr>
+        <w:ind w:left="3600" w:hanging="360"/>
+      </w:pPr>
+    </w:lvl>
+    <w:lvl w:ilvl="5" w:tplc="040C001B" w:tentative="1">
+      <w:start w:val="1"/>
+      <w:numFmt w:val="lowerRoman"/>
+      <w:lvlText w:val="%6."/>
+      <w:lvlJc w:val="right"/>
+      <w:pPr>
+        <w:ind w:left="4320" w:hanging="180"/>
+      </w:pPr>
+    </w:lvl>
+    <w:lvl w:ilvl="6" w:tplc="040C000F" w:tentative="1">
+      <w:start w:val="1"/>
+      <w:numFmt w:val="decimal"/>
+      <w:lvlText w:val="%7."/>
+      <w:lvlJc w:val="left"/>
+      <w:pPr>
+        <w:ind w:left="5040" w:hanging="360"/>
+      </w:pPr>
+    </w:lvl>
+    <w:lvl w:ilvl="7" w:tplc="040C0019" w:tentative="1">
+      <w:start w:val="1"/>
+      <w:numFmt w:val="lowerLetter"/>
+      <w:lvlText w:val="%8."/>
+      <w:lvlJc w:val="left"/>
+      <w:pPr>
+        <w:ind w:left="5760" w:hanging="360"/>
+      </w:pPr>
+    </w:lvl>
+    <w:lvl w:ilvl="8" w:tplc="040C001B" w:tentative="1">
+      <w:start w:val="1"/>
+      <w:numFmt w:val="lowerRoman"/>
+      <w:lvlText w:val="%9."/>
+      <w:lvlJc w:val="right"/>
+      <w:pPr>
+        <w:ind w:left="6480" w:hanging="180"/>
+      </w:pPr>
+    </w:lvl>
+  </w:abstractNum>
+  <w:num w:numId="1">
+    <w:abstractNumId w:val="1"/>
+  </w:num>
+  <w:num w:numId="2">
+    <w:abstractNumId w:val="0"/>
+  </w:num>
+</w:numbering>
 </file>
 
 <file path=word/styles.xml><?xml version="1.0" encoding="utf-8"?>
@@ -1590,7 +4115,7 @@
     </w:pPr>
     <w:rPr>
       <w:rFonts w:asciiTheme="majorHAnsi" w:eastAsiaTheme="majorEastAsia" w:hAnsiTheme="majorHAnsi" w:cstheme="majorBidi"/>
-      <w:color w:val="2F5496" w:themeColor="accent1" w:themeShade="BF"/>
+      <w:color w:val="3E762A" w:themeColor="accent1" w:themeShade="BF"/>
       <w:sz w:val="32"/>
       <w:szCs w:val="32"/>
     </w:rPr>
@@ -1612,7 +4137,7 @@
     </w:pPr>
     <w:rPr>
       <w:rFonts w:asciiTheme="majorHAnsi" w:eastAsiaTheme="majorEastAsia" w:hAnsiTheme="majorHAnsi" w:cstheme="majorBidi"/>
-      <w:color w:val="2F5496" w:themeColor="accent1" w:themeShade="BF"/>
+      <w:color w:val="3E762A" w:themeColor="accent1" w:themeShade="BF"/>
       <w:sz w:val="26"/>
       <w:szCs w:val="26"/>
     </w:rPr>
@@ -1677,7 +4202,7 @@
     <w:rsid w:val="00240D5E"/>
     <w:rPr>
       <w:rFonts w:asciiTheme="majorHAnsi" w:eastAsiaTheme="majorEastAsia" w:hAnsiTheme="majorHAnsi" w:cstheme="majorBidi"/>
-      <w:color w:val="2F5496" w:themeColor="accent1" w:themeShade="BF"/>
+      <w:color w:val="3E762A" w:themeColor="accent1" w:themeShade="BF"/>
       <w:sz w:val="32"/>
       <w:szCs w:val="32"/>
       <w:lang w:val="en-GB"/>
@@ -1706,7 +4231,7 @@
     <w:rsid w:val="00240D5E"/>
     <w:rPr>
       <w:rFonts w:asciiTheme="majorHAnsi" w:eastAsiaTheme="majorEastAsia" w:hAnsiTheme="majorHAnsi" w:cstheme="majorBidi"/>
-      <w:color w:val="2F5496" w:themeColor="accent1" w:themeShade="BF"/>
+      <w:color w:val="3E762A" w:themeColor="accent1" w:themeShade="BF"/>
       <w:sz w:val="26"/>
       <w:szCs w:val="26"/>
       <w:lang w:val="en-GB"/>
@@ -1731,9 +4256,39 @@
     <w:unhideWhenUsed/>
     <w:rsid w:val="00240D5E"/>
     <w:rPr>
-      <w:color w:val="0563C1" w:themeColor="hyperlink"/>
+      <w:color w:val="6B9F25" w:themeColor="hyperlink"/>
       <w:u w:val="single"/>
     </w:rPr>
+  </w:style>
+  <w:style w:type="table" w:styleId="Grilledutableau">
+    <w:name w:val="Table Grid"/>
+    <w:basedOn w:val="TableauNormal"/>
+    <w:uiPriority w:val="39"/>
+    <w:rsid w:val="00A77AC0"/>
+    <w:pPr>
+      <w:spacing w:after="0" w:line="240" w:lineRule="auto"/>
+    </w:pPr>
+    <w:tblPr>
+      <w:tblBorders>
+        <w:top w:val="single" w:sz="4" w:space="0" w:color="auto"/>
+        <w:left w:val="single" w:sz="4" w:space="0" w:color="auto"/>
+        <w:bottom w:val="single" w:sz="4" w:space="0" w:color="auto"/>
+        <w:right w:val="single" w:sz="4" w:space="0" w:color="auto"/>
+        <w:insideH w:val="single" w:sz="4" w:space="0" w:color="auto"/>
+        <w:insideV w:val="single" w:sz="4" w:space="0" w:color="auto"/>
+      </w:tblBorders>
+    </w:tblPr>
+  </w:style>
+  <w:style w:type="paragraph" w:styleId="Paragraphedeliste">
+    <w:name w:val="List Paragraph"/>
+    <w:basedOn w:val="Normal"/>
+    <w:uiPriority w:val="34"/>
+    <w:qFormat/>
+    <w:rsid w:val="00FB47D0"/>
+    <w:pPr>
+      <w:ind w:left="720"/>
+      <w:contextualSpacing/>
+    </w:pPr>
   </w:style>
 </w:styles>
 </file>
@@ -1741,7 +4296,7 @@
 <file path=word/theme/theme1.xml><?xml version="1.0" encoding="utf-8"?>
 <a:theme xmlns:a="http://schemas.openxmlformats.org/drawingml/2006/main" name="Thème Office">
   <a:themeElements>
-    <a:clrScheme name="Office">
+    <a:clrScheme name="Vert">
       <a:dk1>
         <a:sysClr val="windowText" lastClr="000000"/>
       </a:dk1>
@@ -1749,34 +4304,34 @@
         <a:sysClr val="window" lastClr="FFFFFF"/>
       </a:lt1>
       <a:dk2>
-        <a:srgbClr val="44546A"/>
+        <a:srgbClr val="455F51"/>
       </a:dk2>
       <a:lt2>
-        <a:srgbClr val="E7E6E6"/>
+        <a:srgbClr val="E3DED1"/>
       </a:lt2>
       <a:accent1>
-        <a:srgbClr val="4472C4"/>
+        <a:srgbClr val="549E39"/>
       </a:accent1>
       <a:accent2>
-        <a:srgbClr val="ED7D31"/>
+        <a:srgbClr val="8AB833"/>
       </a:accent2>
       <a:accent3>
-        <a:srgbClr val="A5A5A5"/>
+        <a:srgbClr val="C0CF3A"/>
       </a:accent3>
       <a:accent4>
-        <a:srgbClr val="FFC000"/>
+        <a:srgbClr val="029676"/>
       </a:accent4>
       <a:accent5>
-        <a:srgbClr val="5B9BD5"/>
+        <a:srgbClr val="4AB5C4"/>
       </a:accent5>
       <a:accent6>
-        <a:srgbClr val="70AD47"/>
+        <a:srgbClr val="0989B1"/>
       </a:accent6>
       <a:hlink>
-        <a:srgbClr val="0563C1"/>
+        <a:srgbClr val="6B9F25"/>
       </a:hlink>
       <a:folHlink>
-        <a:srgbClr val="954F72"/>
+        <a:srgbClr val="BA6906"/>
       </a:folHlink>
     </a:clrScheme>
     <a:fontScheme name="Office">
@@ -2038,7 +4593,7 @@
 </file>
 
 <file path=customXml/itemProps1.xml><?xml version="1.0" encoding="utf-8"?>
-<ds:datastoreItem xmlns:ds="http://schemas.openxmlformats.org/officeDocument/2006/customXml" ds:itemID="{210A9028-E107-4594-97E4-8AF0CDC8C284}">
+<ds:datastoreItem xmlns:ds="http://schemas.openxmlformats.org/officeDocument/2006/customXml" ds:itemID="{54BC3808-C69B-472A-BB5C-253C457C1603}">
   <ds:schemaRefs>
     <ds:schemaRef ds:uri="http://schemas.openxmlformats.org/officeDocument/2006/bibliography"/>
   </ds:schemaRefs>

</xml_diff>

<commit_message>
insertion du diag de classe dans le doc de conception
</commit_message>
<xml_diff>
--- a/Document_de_conception.docx
+++ b/Document_de_conception.docx
@@ -722,6 +722,8 @@
               <w:lang w:val="fr-FR" w:eastAsia="fr-FR"/>
             </w:rPr>
           </w:pPr>
+          <w:bookmarkStart w:id="0" w:name="_GoBack"/>
+          <w:bookmarkEnd w:id="0"/>
         </w:p>
         <w:p>
           <w:pPr>
@@ -747,7 +749,7 @@
           <w:r>
             <w:fldChar w:fldCharType="separate"/>
           </w:r>
-          <w:hyperlink w:anchor="_Toc24648915" w:history="1">
+          <w:hyperlink w:anchor="_Toc25306625" w:history="1">
             <w:r>
               <w:rPr>
                 <w:rStyle w:val="Lienhypertexte"/>
@@ -775,7 +777,7 @@
                 <w:noProof/>
                 <w:webHidden/>
               </w:rPr>
-              <w:instrText xml:space="preserve"> PAGEREF _Toc24648915 \h </w:instrText>
+              <w:instrText xml:space="preserve"> PAGEREF _Toc25306625 \h </w:instrText>
             </w:r>
             <w:r>
               <w:rPr>
@@ -818,7 +820,7 @@
               <w:lang w:val="fr-FR" w:eastAsia="fr-FR"/>
             </w:rPr>
           </w:pPr>
-          <w:hyperlink w:anchor="_Toc24648916" w:history="1">
+          <w:hyperlink w:anchor="_Toc25306626" w:history="1">
             <w:r>
               <w:rPr>
                 <w:rStyle w:val="Lienhypertexte"/>
@@ -846,7 +848,7 @@
                 <w:noProof/>
                 <w:webHidden/>
               </w:rPr>
-              <w:instrText xml:space="preserve"> PAGEREF _Toc24648916 \h </w:instrText>
+              <w:instrText xml:space="preserve"> PAGEREF _Toc25306626 \h </w:instrText>
             </w:r>
             <w:r>
               <w:rPr>
@@ -889,7 +891,7 @@
               <w:lang w:val="fr-FR" w:eastAsia="fr-FR"/>
             </w:rPr>
           </w:pPr>
-          <w:hyperlink w:anchor="_Toc24648917" w:history="1">
+          <w:hyperlink w:anchor="_Toc25306627" w:history="1">
             <w:r>
               <w:rPr>
                 <w:rStyle w:val="Lienhypertexte"/>
@@ -917,7 +919,7 @@
                 <w:noProof/>
                 <w:webHidden/>
               </w:rPr>
-              <w:instrText xml:space="preserve"> PAGEREF _Toc24648917 \h </w:instrText>
+              <w:instrText xml:space="preserve"> PAGEREF _Toc25306627 \h </w:instrText>
             </w:r>
             <w:r>
               <w:rPr>
@@ -960,7 +962,7 @@
               <w:lang w:val="fr-FR" w:eastAsia="fr-FR"/>
             </w:rPr>
           </w:pPr>
-          <w:hyperlink w:anchor="_Toc24648918" w:history="1">
+          <w:hyperlink w:anchor="_Toc25306628" w:history="1">
             <w:r>
               <w:rPr>
                 <w:rStyle w:val="Lienhypertexte"/>
@@ -988,7 +990,7 @@
                 <w:noProof/>
                 <w:webHidden/>
               </w:rPr>
-              <w:instrText xml:space="preserve"> PAGEREF _Toc24648918 \h </w:instrText>
+              <w:instrText xml:space="preserve"> PAGEREF _Toc25306628 \h </w:instrText>
             </w:r>
             <w:r>
               <w:rPr>
@@ -1031,7 +1033,7 @@
               <w:lang w:val="fr-FR" w:eastAsia="fr-FR"/>
             </w:rPr>
           </w:pPr>
-          <w:hyperlink w:anchor="_Toc24648919" w:history="1">
+          <w:hyperlink w:anchor="_Toc25306629" w:history="1">
             <w:r>
               <w:rPr>
                 <w:rStyle w:val="Lienhypertexte"/>
@@ -1059,7 +1061,7 @@
                 <w:noProof/>
                 <w:webHidden/>
               </w:rPr>
-              <w:instrText xml:space="preserve"> PAGEREF _Toc24648919 \h </w:instrText>
+              <w:instrText xml:space="preserve"> PAGEREF _Toc25306629 \h </w:instrText>
             </w:r>
             <w:r>
               <w:rPr>
@@ -1104,8 +1106,6 @@
             <w:fldChar w:fldCharType="end"/>
           </w:r>
         </w:p>
-        <w:bookmarkStart w:id="0" w:name="_GoBack" w:displacedByCustomXml="next"/>
-        <w:bookmarkEnd w:id="0" w:displacedByCustomXml="next"/>
       </w:sdtContent>
     </w:sdt>
     <w:p>
@@ -1128,7 +1128,7 @@
           <w:lang w:val="fr-FR"/>
         </w:rPr>
       </w:pPr>
-      <w:bookmarkStart w:id="1" w:name="_Toc24648915"/>
+      <w:bookmarkStart w:id="1" w:name="_Toc25306625"/>
       <w:r>
         <w:rPr>
           <w:lang w:val="fr-FR"/>
@@ -1727,7 +1727,7 @@
           <w:lang w:val="fr-FR"/>
         </w:rPr>
       </w:pPr>
-      <w:bookmarkStart w:id="2" w:name="_Toc24648916"/>
+      <w:bookmarkStart w:id="2" w:name="_Toc25306626"/>
       <w:r>
         <w:rPr>
           <w:lang w:val="fr-FR"/>
@@ -1835,7 +1835,7 @@
           <w:lang w:val="fr-FR"/>
         </w:rPr>
       </w:pPr>
-      <w:bookmarkStart w:id="3" w:name="_Toc24648917"/>
+      <w:bookmarkStart w:id="3" w:name="_Toc25306627"/>
       <w:r>
         <w:rPr>
           <w:lang w:val="fr-FR"/>
@@ -3641,7 +3641,7 @@
           <w:lang w:val="fr-FR"/>
         </w:rPr>
       </w:pPr>
-      <w:bookmarkStart w:id="4" w:name="_Toc24648918"/>
+      <w:bookmarkStart w:id="4" w:name="_Toc25306628"/>
       <w:r>
         <w:rPr>
           <w:lang w:val="fr-FR"/>
@@ -3663,6 +3663,60 @@
       </w:pPr>
       <w:r>
         <w:rPr>
+          <w:noProof/>
+          <w:lang w:val="fr-FR"/>
+        </w:rPr>
+        <w:drawing>
+          <wp:inline distT="0" distB="0" distL="0" distR="0" wp14:anchorId="31E77B6B" wp14:editId="5CAED143">
+            <wp:extent cx="6639560" cy="5029200"/>
+            <wp:effectExtent l="0" t="0" r="8890" b="0"/>
+            <wp:docPr id="3" name="Image 3"/>
+            <wp:cNvGraphicFramePr>
+              <a:graphicFrameLocks xmlns:a="http://schemas.openxmlformats.org/drawingml/2006/main" noChangeAspect="1"/>
+            </wp:cNvGraphicFramePr>
+            <a:graphic xmlns:a="http://schemas.openxmlformats.org/drawingml/2006/main">
+              <a:graphicData uri="http://schemas.openxmlformats.org/drawingml/2006/picture">
+                <pic:pic xmlns:pic="http://schemas.openxmlformats.org/drawingml/2006/picture">
+                  <pic:nvPicPr>
+                    <pic:cNvPr id="0" name="Picture 1"/>
+                    <pic:cNvPicPr>
+                      <a:picLocks noChangeAspect="1" noChangeArrowheads="1"/>
+                    </pic:cNvPicPr>
+                  </pic:nvPicPr>
+                  <pic:blipFill>
+                    <a:blip r:embed="rId7">
+                      <a:extLst>
+                        <a:ext uri="{28A0092B-C50C-407E-A947-70E740481C1C}">
+                          <a14:useLocalDpi xmlns:a14="http://schemas.microsoft.com/office/drawing/2010/main" val="0"/>
+                        </a:ext>
+                      </a:extLst>
+                    </a:blip>
+                    <a:srcRect/>
+                    <a:stretch>
+                      <a:fillRect/>
+                    </a:stretch>
+                  </pic:blipFill>
+                  <pic:spPr bwMode="auto">
+                    <a:xfrm>
+                      <a:off x="0" y="0"/>
+                      <a:ext cx="6639560" cy="5029200"/>
+                    </a:xfrm>
+                    <a:prstGeom prst="rect">
+                      <a:avLst/>
+                    </a:prstGeom>
+                    <a:noFill/>
+                    <a:ln>
+                      <a:noFill/>
+                    </a:ln>
+                  </pic:spPr>
+                </pic:pic>
+              </a:graphicData>
+            </a:graphic>
+          </wp:inline>
+        </w:drawing>
+      </w:r>
+      <w:r>
+        <w:rPr>
           <w:lang w:val="fr-FR"/>
         </w:rPr>
         <w:br w:type="page"/>
@@ -3675,7 +3729,7 @@
           <w:lang w:val="fr-FR"/>
         </w:rPr>
       </w:pPr>
-      <w:bookmarkStart w:id="5" w:name="_Toc24648919"/>
+      <w:bookmarkStart w:id="5" w:name="_Toc25306629"/>
       <w:r>
         <w:rPr>
           <w:noProof/>
@@ -3708,7 +3762,7 @@
                     </pic:cNvPicPr>
                   </pic:nvPicPr>
                   <pic:blipFill rotWithShape="1">
-                    <a:blip r:embed="rId7">
+                    <a:blip r:embed="rId8">
                       <a:extLst>
                         <a:ext uri="{28A0092B-C50C-407E-A947-70E740481C1C}">
                           <a14:useLocalDpi xmlns:a14="http://schemas.microsoft.com/office/drawing/2010/main" val="0"/>
@@ -4853,7 +4907,7 @@
 </file>
 
 <file path=customXml/itemProps1.xml><?xml version="1.0" encoding="utf-8"?>
-<ds:datastoreItem xmlns:ds="http://schemas.openxmlformats.org/officeDocument/2006/customXml" ds:itemID="{800E7A0B-5ECC-4808-8CB3-705B181A1E8F}">
+<ds:datastoreItem xmlns:ds="http://schemas.openxmlformats.org/officeDocument/2006/customXml" ds:itemID="{6BB8CE8E-5610-4586-9D49-9BACA2E66E7F}">
   <ds:schemaRefs>
     <ds:schemaRef ds:uri="http://schemas.openxmlformats.org/officeDocument/2006/bibliography"/>
   </ds:schemaRefs>

</xml_diff>